<commit_message>
Subindo as referencias da calculadora
</commit_message>
<xml_diff>
--- a/Documentos Organizacional/Monitoramento do ambiente de trabalho.docx
+++ b/Documentos Organizacional/Monitoramento do ambiente de trabalho.docx
@@ -1,13 +1,13 @@
 
 <file path=word/document.xml><?xml version="1.0" encoding="utf-8"?>
-<w:document xmlns:wpc="http://schemas.microsoft.com/office/word/2010/wordprocessingCanvas" xmlns:cx="http://schemas.microsoft.com/office/drawing/2014/chartex" xmlns:cx1="http://schemas.microsoft.com/office/drawing/2015/9/8/chartex" xmlns:cx2="http://schemas.microsoft.com/office/drawing/2015/10/21/chartex" xmlns:cx3="http://schemas.microsoft.com/office/drawing/2016/5/9/chartex" xmlns:cx4="http://schemas.microsoft.com/office/drawing/2016/5/10/chartex" xmlns:cx5="http://schemas.microsoft.com/office/drawing/2016/5/11/chartex" xmlns:cx6="http://schemas.microsoft.com/office/drawing/2016/5/12/chartex" xmlns:cx7="http://schemas.microsoft.com/office/drawing/2016/5/13/chartex" xmlns:cx8="http://schemas.microsoft.com/office/drawing/2016/5/14/chartex" xmlns:mc="http://schemas.openxmlformats.org/markup-compatibility/2006" xmlns:aink="http://schemas.microsoft.com/office/drawing/2016/ink" xmlns:am3d="http://schemas.microsoft.com/office/drawing/2017/model3d" xmlns:o="urn:schemas-microsoft-com:office:office" xmlns:oel="http://schemas.microsoft.com/office/2019/extlst" xmlns:r="http://schemas.openxmlformats.org/officeDocument/2006/relationships" xmlns:m="http://schemas.openxmlformats.org/officeDocument/2006/math" xmlns:v="urn:schemas-microsoft-com:vml" xmlns:wp14="http://schemas.microsoft.com/office/word/2010/wordprocessingDrawing" xmlns:wp="http://schemas.openxmlformats.org/drawingml/2006/wordprocessingDrawing" xmlns:w10="urn:schemas-microsoft-com:office:word" xmlns:w="http://schemas.openxmlformats.org/wordprocessingml/2006/main" xmlns:w14="http://schemas.microsoft.com/office/word/2010/wordml" xmlns:w15="http://schemas.microsoft.com/office/word/2012/wordml" xmlns:w16cex="http://schemas.microsoft.com/office/word/2018/wordml/cex" xmlns:w16cid="http://schemas.microsoft.com/office/word/2016/wordml/cid" xmlns:w16="http://schemas.microsoft.com/office/word/2018/wordml" xmlns:w16du="http://schemas.microsoft.com/office/word/2023/wordml/word16du" xmlns:w16sdtdh="http://schemas.microsoft.com/office/word/2020/wordml/sdtdatahash" xmlns:w16se="http://schemas.microsoft.com/office/word/2015/wordml/symex" xmlns:wpg="http://schemas.microsoft.com/office/word/2010/wordprocessingGroup" xmlns:wpi="http://schemas.microsoft.com/office/word/2010/wordprocessingInk" xmlns:wne="http://schemas.microsoft.com/office/word/2006/wordml" xmlns:wps="http://schemas.microsoft.com/office/word/2010/wordprocessingShape" xmlns:a="http://schemas.openxmlformats.org/drawingml/2006/main" xmlns:pic="http://schemas.openxmlformats.org/drawingml/2006/picture" xmlns:a14="http://schemas.microsoft.com/office/drawing/2010/main" mc:Ignorable="w14 w15 w16se w16cid w16 w16cex w16sdtdh w16du wp14">
+<w:document xmlns:wpc="http://schemas.microsoft.com/office/word/2010/wordprocessingCanvas" xmlns:cx="http://schemas.microsoft.com/office/drawing/2014/chartex" xmlns:cx1="http://schemas.microsoft.com/office/drawing/2015/9/8/chartex" xmlns:cx2="http://schemas.microsoft.com/office/drawing/2015/10/21/chartex" xmlns:cx3="http://schemas.microsoft.com/office/drawing/2016/5/9/chartex" xmlns:cx4="http://schemas.microsoft.com/office/drawing/2016/5/10/chartex" xmlns:cx5="http://schemas.microsoft.com/office/drawing/2016/5/11/chartex" xmlns:cx6="http://schemas.microsoft.com/office/drawing/2016/5/12/chartex" xmlns:cx7="http://schemas.microsoft.com/office/drawing/2016/5/13/chartex" xmlns:cx8="http://schemas.microsoft.com/office/drawing/2016/5/14/chartex" xmlns:mc="http://schemas.openxmlformats.org/markup-compatibility/2006" xmlns:aink="http://schemas.microsoft.com/office/drawing/2016/ink" xmlns:am3d="http://schemas.microsoft.com/office/drawing/2017/model3d" xmlns:o="urn:schemas-microsoft-com:office:office" xmlns:oel="http://schemas.microsoft.com/office/2019/extlst" xmlns:r="http://schemas.openxmlformats.org/officeDocument/2006/relationships" xmlns:m="http://schemas.openxmlformats.org/officeDocument/2006/math" xmlns:v="urn:schemas-microsoft-com:vml" xmlns:wp14="http://schemas.microsoft.com/office/word/2010/wordprocessingDrawing" xmlns:wp="http://schemas.openxmlformats.org/drawingml/2006/wordprocessingDrawing" xmlns:w10="urn:schemas-microsoft-com:office:word" xmlns:w="http://schemas.openxmlformats.org/wordprocessingml/2006/main" xmlns:w14="http://schemas.microsoft.com/office/word/2010/wordml" xmlns:w15="http://schemas.microsoft.com/office/word/2012/wordml" xmlns:w16cex="http://schemas.microsoft.com/office/word/2018/wordml/cex" xmlns:w16cid="http://schemas.microsoft.com/office/word/2016/wordml/cid" xmlns:w16="http://schemas.microsoft.com/office/word/2018/wordml" xmlns:w16du="http://schemas.microsoft.com/office/word/2023/wordml/word16du" xmlns:w16sdtdh="http://schemas.microsoft.com/office/word/2020/wordml/sdtdatahash" xmlns:w16se="http://schemas.microsoft.com/office/word/2015/wordml/symex" xmlns:wpg="http://schemas.microsoft.com/office/word/2010/wordprocessingGroup" xmlns:wpi="http://schemas.microsoft.com/office/word/2010/wordprocessingInk" xmlns:wne="http://schemas.microsoft.com/office/word/2006/wordml" xmlns:wps="http://schemas.microsoft.com/office/word/2010/wordprocessingShape" mc:Ignorable="w14 w15 w16se w16cid w16 w16cex w16sdtdh w16du wp14">
   <w:body>
     <w:p>
       <w:pPr>
         <w:spacing w:before="240" w:after="159" w:line="240" w:lineRule="auto"/>
         <w:jc w:val="center"/>
         <w:rPr>
-          <w:rFonts w:ascii="Calibri" w:hAnsi="Calibri" w:eastAsia="Calibri" w:cs="Calibri"/>
+          <w:rFonts w:ascii="Calibri" w:eastAsia="Calibri" w:hAnsi="Calibri" w:cs="Calibri"/>
           <w:color w:val="FFFFFF" w:themeColor="background1"/>
           <w:sz w:val="22"/>
           <w:szCs w:val="22"/>
@@ -65,7 +65,7 @@
         <w:spacing w:before="240" w:after="159" w:line="240" w:lineRule="auto"/>
         <w:jc w:val="center"/>
         <w:rPr>
-          <w:rFonts w:ascii="Calibri" w:hAnsi="Calibri" w:eastAsia="Calibri" w:cs="Calibri"/>
+          <w:rFonts w:ascii="Calibri" w:eastAsia="Calibri" w:hAnsi="Calibri" w:cs="Calibri"/>
           <w:color w:val="FFFFFF" w:themeColor="background1"/>
           <w:sz w:val="22"/>
           <w:szCs w:val="22"/>
@@ -77,7 +77,7 @@
         <w:spacing w:before="240" w:after="159" w:line="240" w:lineRule="auto"/>
         <w:jc w:val="center"/>
         <w:rPr>
-          <w:rFonts w:ascii="Calibri" w:hAnsi="Calibri" w:eastAsia="Calibri" w:cs="Calibri"/>
+          <w:rFonts w:ascii="Calibri" w:eastAsia="Calibri" w:hAnsi="Calibri" w:cs="Calibri"/>
           <w:color w:val="FFFFFF" w:themeColor="background1"/>
           <w:sz w:val="36"/>
           <w:szCs w:val="36"/>
@@ -85,7 +85,7 @@
       </w:pPr>
       <w:r>
         <w:rPr>
-          <w:rFonts w:ascii="Calibri" w:hAnsi="Calibri" w:eastAsia="Calibri" w:cs="Calibri"/>
+          <w:rFonts w:ascii="Calibri" w:eastAsia="Calibri" w:hAnsi="Calibri" w:cs="Calibri"/>
           <w:b/>
           <w:bCs/>
           <w:color w:val="FFFFFF" w:themeColor="background1"/>
@@ -100,7 +100,7 @@
         <w:spacing w:before="240" w:after="159" w:line="240" w:lineRule="auto"/>
         <w:jc w:val="center"/>
         <w:rPr>
-          <w:rFonts w:ascii="Calibri" w:hAnsi="Calibri" w:eastAsia="Calibri" w:cs="Calibri"/>
+          <w:rFonts w:ascii="Calibri" w:eastAsia="Calibri" w:hAnsi="Calibri" w:cs="Calibri"/>
           <w:color w:val="FFFFFF" w:themeColor="background1"/>
           <w:sz w:val="36"/>
           <w:szCs w:val="36"/>
@@ -108,7 +108,7 @@
       </w:pPr>
       <w:r>
         <w:rPr>
-          <w:rFonts w:ascii="Calibri" w:hAnsi="Calibri" w:eastAsia="Calibri" w:cs="Calibri"/>
+          <w:rFonts w:ascii="Calibri" w:eastAsia="Calibri" w:hAnsi="Calibri" w:cs="Calibri"/>
           <w:b/>
           <w:bCs/>
           <w:color w:val="FFFFFF" w:themeColor="background1"/>
@@ -123,7 +123,7 @@
         <w:spacing w:before="240" w:after="159" w:line="240" w:lineRule="auto"/>
         <w:jc w:val="center"/>
         <w:rPr>
-          <w:rFonts w:ascii="Arial" w:hAnsi="Arial" w:eastAsia="Arial" w:cs="Arial"/>
+          <w:rFonts w:ascii="Arial" w:eastAsia="Arial" w:hAnsi="Arial" w:cs="Arial"/>
           <w:b/>
           <w:sz w:val="36"/>
           <w:szCs w:val="36"/>
@@ -131,7 +131,7 @@
       </w:pPr>
       <w:r>
         <w:rPr>
-          <w:rFonts w:ascii="Arial" w:hAnsi="Arial" w:eastAsia="Arial" w:cs="Arial"/>
+          <w:rFonts w:ascii="Arial" w:eastAsia="Arial" w:hAnsi="Arial" w:cs="Arial"/>
           <w:b/>
           <w:bCs/>
           <w:sz w:val="36"/>
@@ -145,7 +145,7 @@
         <w:spacing w:before="240" w:after="159" w:line="240" w:lineRule="auto"/>
         <w:jc w:val="center"/>
         <w:rPr>
-          <w:rFonts w:ascii="Arial" w:hAnsi="Arial" w:eastAsia="Arial" w:cs="Arial"/>
+          <w:rFonts w:ascii="Arial" w:eastAsia="Arial" w:hAnsi="Arial" w:cs="Arial"/>
           <w:b/>
           <w:sz w:val="26"/>
           <w:szCs w:val="26"/>
@@ -153,7 +153,7 @@
       </w:pPr>
       <w:r>
         <w:rPr>
-          <w:rFonts w:ascii="Arial" w:hAnsi="Arial" w:eastAsia="Arial" w:cs="Arial"/>
+          <w:rFonts w:ascii="Arial" w:eastAsia="Arial" w:hAnsi="Arial" w:cs="Arial"/>
           <w:b/>
           <w:bCs/>
           <w:sz w:val="26"/>
@@ -163,7 +163,7 @@
       </w:r>
       <w:r>
         <w:rPr>
-          <w:rFonts w:ascii="Arial" w:hAnsi="Arial" w:eastAsia="Arial" w:cs="Arial"/>
+          <w:rFonts w:ascii="Arial" w:eastAsia="Arial" w:hAnsi="Arial" w:cs="Arial"/>
           <w:b/>
           <w:bCs/>
           <w:sz w:val="26"/>
@@ -173,7 +173,7 @@
       </w:r>
       <w:r>
         <w:rPr>
-          <w:rFonts w:ascii="Arial" w:hAnsi="Arial" w:eastAsia="Arial" w:cs="Arial"/>
+          <w:rFonts w:ascii="Arial" w:eastAsia="Arial" w:hAnsi="Arial" w:cs="Arial"/>
           <w:b/>
           <w:bCs/>
           <w:sz w:val="26"/>
@@ -188,12 +188,26 @@
         <w:ind w:left="-23" w:right="-23"/>
         <w:jc w:val="both"/>
         <w:rPr>
-          <w:rFonts w:ascii="Arial" w:hAnsi="Arial" w:cs="Arial"/>
-        </w:rPr>
-      </w:pPr>
-      <w:r>
-        <w:rPr>
-          <w:rFonts w:ascii="Arial" w:hAnsi="Arial" w:eastAsia="Arial Nova" w:cs="Arial"/>
+          <w:rFonts w:ascii="Arial" w:eastAsia="Arial Nova" w:hAnsi="Arial" w:cs="Arial"/>
+          <w:b/>
+          <w:bCs/>
+        </w:rPr>
+      </w:pPr>
+    </w:p>
+    <w:p>
+      <w:pPr>
+        <w:spacing w:before="240" w:after="159" w:line="240" w:lineRule="auto"/>
+        <w:ind w:left="-23" w:right="-23"/>
+        <w:jc w:val="both"/>
+        <w:rPr>
+          <w:rFonts w:ascii="Arial" w:eastAsia="Arial Nova" w:hAnsi="Arial" w:cs="Arial"/>
+          <w:b/>
+          <w:bCs/>
+        </w:rPr>
+      </w:pPr>
+      <w:r>
+        <w:rPr>
+          <w:rFonts w:ascii="Arial" w:eastAsia="Arial Nova" w:hAnsi="Arial" w:cs="Arial"/>
           <w:b/>
           <w:bCs/>
         </w:rPr>
@@ -201,7 +215,7 @@
       </w:r>
       <w:r>
         <w:rPr>
-          <w:rFonts w:ascii="Arial" w:hAnsi="Arial" w:eastAsia="Arial Nova" w:cs="Arial"/>
+          <w:rFonts w:ascii="Arial" w:eastAsia="Arial Nova" w:hAnsi="Arial" w:cs="Arial"/>
           <w:b/>
           <w:bCs/>
         </w:rPr>
@@ -209,7 +223,7 @@
       </w:r>
       <w:r>
         <w:rPr>
-          <w:rFonts w:ascii="Arial" w:hAnsi="Arial" w:eastAsia="Arial Nova" w:cs="Arial"/>
+          <w:rFonts w:ascii="Arial" w:eastAsia="Arial Nova" w:hAnsi="Arial" w:cs="Arial"/>
           <w:b/>
           <w:bCs/>
         </w:rPr>
@@ -217,7 +231,7 @@
       </w:r>
       <w:r>
         <w:rPr>
-          <w:rFonts w:ascii="Arial" w:hAnsi="Arial" w:eastAsia="Arial Nova" w:cs="Arial"/>
+          <w:rFonts w:ascii="Arial" w:eastAsia="Arial Nova" w:hAnsi="Arial" w:cs="Arial"/>
           <w:b/>
           <w:bCs/>
         </w:rPr>
@@ -225,23 +239,25 @@
       </w:r>
       <w:r>
         <w:rPr>
-          <w:rFonts w:ascii="Arial" w:hAnsi="Arial" w:eastAsia="Arial Nova" w:cs="Arial"/>
+          <w:rFonts w:ascii="Arial" w:eastAsia="Arial Nova" w:hAnsi="Arial" w:cs="Arial"/>
           <w:b/>
           <w:bCs/>
         </w:rPr>
         <w:t xml:space="preserve"> </w:t>
       </w:r>
-      <w:r>
-        <w:rPr>
-          <w:rFonts w:ascii="Arial" w:hAnsi="Arial" w:eastAsia="Arial Nova" w:cs="Arial"/>
+      <w:proofErr w:type="spellStart"/>
+      <w:r>
+        <w:rPr>
+          <w:rFonts w:ascii="Arial" w:eastAsia="Arial Nova" w:hAnsi="Arial" w:cs="Arial"/>
           <w:b/>
           <w:bCs/>
         </w:rPr>
         <w:t>Marqueze</w:t>
       </w:r>
-      <w:r>
-        <w:rPr>
-          <w:rFonts w:ascii="Arial" w:hAnsi="Arial" w:eastAsia="Arial Nova" w:cs="Arial"/>
+      <w:proofErr w:type="spellEnd"/>
+      <w:r>
+        <w:rPr>
+          <w:rFonts w:ascii="Arial" w:eastAsia="Arial Nova" w:hAnsi="Arial" w:cs="Arial"/>
           <w:b/>
           <w:bCs/>
         </w:rPr>
@@ -250,55 +266,44 @@
     </w:p>
     <w:p>
       <w:pPr>
-        <w:pStyle w:val="Ttulo1"/>
-        <w:spacing w:line="240" w:lineRule="auto"/>
-        <w:rPr>
-          <w:rFonts w:ascii="Arial" w:hAnsi="Arial" w:eastAsia="Arial Nova" w:cs="Arial"/>
+        <w:spacing w:before="240" w:after="159" w:line="240" w:lineRule="auto"/>
+        <w:ind w:left="-23" w:right="-23"/>
+        <w:jc w:val="both"/>
+        <w:rPr>
+          <w:rFonts w:ascii="Arial" w:hAnsi="Arial" w:cs="Arial"/>
+        </w:rPr>
+      </w:pPr>
+      <w:r>
+        <w:rPr>
+          <w:rFonts w:ascii="Arial" w:eastAsia="Arial Nova" w:hAnsi="Arial" w:cs="Arial"/>
           <w:b/>
           <w:color w:val="000000" w:themeColor="text1"/>
-          <w:sz w:val="24"/>
-          <w:szCs w:val="24"/>
-        </w:rPr>
-      </w:pPr>
-      <w:r>
-        <w:rPr>
-          <w:rFonts w:ascii="Arial" w:hAnsi="Arial" w:eastAsia="Arial Nova" w:cs="Arial"/>
+        </w:rPr>
+        <w:t xml:space="preserve">Enrico </w:t>
+      </w:r>
+      <w:r>
+        <w:rPr>
+          <w:rFonts w:ascii="Arial" w:eastAsia="Arial Nova" w:hAnsi="Arial" w:cs="Arial"/>
           <w:b/>
           <w:color w:val="000000" w:themeColor="text1"/>
-          <w:sz w:val="24"/>
-          <w:szCs w:val="24"/>
-        </w:rPr>
-        <w:t xml:space="preserve">Enrico </w:t>
-      </w:r>
-      <w:r>
-        <w:rPr>
-          <w:rFonts w:ascii="Arial" w:hAnsi="Arial" w:eastAsia="Arial Nova" w:cs="Arial"/>
-          <w:b/>
+        </w:rPr>
+        <w:t xml:space="preserve">Ferrer de </w:t>
+      </w:r>
+      <w:r>
+        <w:rPr>
+          <w:rFonts w:ascii="Arial" w:eastAsia="Arial Nova" w:hAnsi="Arial" w:cs="Arial"/>
+          <w:b/>
+          <w:bCs/>
           <w:color w:val="000000" w:themeColor="text1"/>
-          <w:sz w:val="24"/>
-          <w:szCs w:val="24"/>
-        </w:rPr>
-        <w:t xml:space="preserve">Ferrer de </w:t>
-      </w:r>
-      <w:r>
-        <w:rPr>
-          <w:rFonts w:ascii="Arial" w:hAnsi="Arial" w:eastAsia="Arial Nova" w:cs="Arial"/>
+        </w:rPr>
+        <w:t>Santana</w:t>
+      </w:r>
+      <w:r>
+        <w:rPr>
+          <w:rFonts w:ascii="Arial" w:eastAsia="Arial Nova" w:hAnsi="Arial" w:cs="Arial"/>
           <w:b/>
           <w:bCs/>
           <w:color w:val="000000" w:themeColor="text1"/>
-          <w:sz w:val="24"/>
-          <w:szCs w:val="24"/>
-        </w:rPr>
-        <w:t>Santana</w:t>
-      </w:r>
-      <w:r>
-        <w:rPr>
-          <w:rFonts w:ascii="Arial" w:hAnsi="Arial" w:eastAsia="Arial Nova" w:cs="Arial"/>
-          <w:b/>
-          <w:bCs/>
-          <w:color w:val="000000" w:themeColor="text1"/>
-          <w:sz w:val="24"/>
-          <w:szCs w:val="24"/>
         </w:rPr>
         <w:t>;</w:t>
       </w:r>
@@ -309,14 +314,14 @@
         <w:ind w:left="-23" w:right="-23"/>
         <w:jc w:val="both"/>
         <w:rPr>
-          <w:rFonts w:ascii="Arial" w:hAnsi="Arial" w:eastAsia="Arial" w:cs="Arial"/>
-          <w:b/>
-          <w:bCs/>
-        </w:rPr>
-      </w:pPr>
-      <w:r>
-        <w:rPr>
-          <w:rFonts w:ascii="Arial" w:hAnsi="Arial" w:eastAsia="Arial" w:cs="Arial"/>
+          <w:rFonts w:ascii="Arial" w:eastAsia="Arial" w:hAnsi="Arial" w:cs="Arial"/>
+          <w:b/>
+          <w:bCs/>
+        </w:rPr>
+      </w:pPr>
+      <w:r>
+        <w:rPr>
+          <w:rFonts w:ascii="Arial" w:eastAsia="Arial" w:hAnsi="Arial" w:cs="Arial"/>
           <w:b/>
           <w:bCs/>
         </w:rPr>
@@ -324,7 +329,7 @@
       </w:r>
       <w:r>
         <w:rPr>
-          <w:rFonts w:ascii="Arial" w:hAnsi="Arial" w:eastAsia="Arial" w:cs="Arial"/>
+          <w:rFonts w:ascii="Arial" w:eastAsia="Arial" w:hAnsi="Arial" w:cs="Arial"/>
           <w:b/>
           <w:bCs/>
         </w:rPr>
@@ -332,7 +337,7 @@
       </w:r>
       <w:r>
         <w:rPr>
-          <w:rFonts w:ascii="Arial" w:hAnsi="Arial" w:eastAsia="Arial" w:cs="Arial"/>
+          <w:rFonts w:ascii="Arial" w:eastAsia="Arial" w:hAnsi="Arial" w:cs="Arial"/>
           <w:b/>
           <w:bCs/>
         </w:rPr>
@@ -340,7 +345,7 @@
       </w:r>
       <w:r>
         <w:rPr>
-          <w:rFonts w:ascii="Arial" w:hAnsi="Arial" w:eastAsia="Arial" w:cs="Arial"/>
+          <w:rFonts w:ascii="Arial" w:eastAsia="Arial" w:hAnsi="Arial" w:cs="Arial"/>
           <w:b/>
           <w:bCs/>
         </w:rPr>
@@ -348,7 +353,7 @@
       </w:r>
       <w:r>
         <w:rPr>
-          <w:rFonts w:ascii="Arial" w:hAnsi="Arial" w:eastAsia="Arial" w:cs="Arial"/>
+          <w:rFonts w:ascii="Arial" w:eastAsia="Arial" w:hAnsi="Arial" w:cs="Arial"/>
           <w:b/>
           <w:bCs/>
         </w:rPr>
@@ -361,14 +366,14 @@
         <w:ind w:left="-23" w:right="-23"/>
         <w:jc w:val="both"/>
         <w:rPr>
-          <w:rFonts w:ascii="Arial" w:hAnsi="Arial" w:eastAsia="Arial" w:cs="Arial"/>
-          <w:b/>
-          <w:bCs/>
-        </w:rPr>
-      </w:pPr>
-      <w:r>
-        <w:rPr>
-          <w:rFonts w:ascii="Arial" w:hAnsi="Arial" w:eastAsia="Arial" w:cs="Arial"/>
+          <w:rFonts w:ascii="Arial" w:eastAsia="Arial" w:hAnsi="Arial" w:cs="Arial"/>
+          <w:b/>
+          <w:bCs/>
+        </w:rPr>
+      </w:pPr>
+      <w:r>
+        <w:rPr>
+          <w:rFonts w:ascii="Arial" w:eastAsia="Arial" w:hAnsi="Arial" w:cs="Arial"/>
           <w:b/>
           <w:bCs/>
         </w:rPr>
@@ -376,7 +381,7 @@
       </w:r>
       <w:r>
         <w:rPr>
-          <w:rFonts w:ascii="Arial" w:hAnsi="Arial" w:eastAsia="Arial" w:cs="Arial"/>
+          <w:rFonts w:ascii="Arial" w:eastAsia="Arial" w:hAnsi="Arial" w:cs="Arial"/>
           <w:b/>
           <w:bCs/>
         </w:rPr>
@@ -384,7 +389,7 @@
       </w:r>
       <w:r>
         <w:rPr>
-          <w:rFonts w:ascii="Arial" w:hAnsi="Arial" w:eastAsia="Arial" w:cs="Arial"/>
+          <w:rFonts w:ascii="Arial" w:eastAsia="Arial" w:hAnsi="Arial" w:cs="Arial"/>
           <w:b/>
           <w:bCs/>
         </w:rPr>
@@ -392,7 +397,7 @@
       </w:r>
       <w:r>
         <w:rPr>
-          <w:rFonts w:ascii="Arial" w:hAnsi="Arial" w:eastAsia="Arial" w:cs="Arial"/>
+          <w:rFonts w:ascii="Arial" w:eastAsia="Arial" w:hAnsi="Arial" w:cs="Arial"/>
           <w:b/>
           <w:bCs/>
         </w:rPr>
@@ -405,14 +410,14 @@
         <w:ind w:left="-23" w:right="-23"/>
         <w:jc w:val="both"/>
         <w:rPr>
-          <w:rFonts w:ascii="Arial" w:hAnsi="Arial" w:eastAsia="Arial" w:cs="Arial"/>
-          <w:b/>
-          <w:bCs/>
-        </w:rPr>
-      </w:pPr>
-      <w:r>
-        <w:rPr>
-          <w:rFonts w:ascii="Arial" w:hAnsi="Arial" w:eastAsia="Arial" w:cs="Arial"/>
+          <w:rFonts w:ascii="Arial" w:eastAsia="Arial" w:hAnsi="Arial" w:cs="Arial"/>
+          <w:b/>
+          <w:bCs/>
+        </w:rPr>
+      </w:pPr>
+      <w:r>
+        <w:rPr>
+          <w:rFonts w:ascii="Arial" w:eastAsia="Arial" w:hAnsi="Arial" w:cs="Arial"/>
           <w:b/>
           <w:bCs/>
         </w:rPr>
@@ -420,7 +425,7 @@
       </w:r>
       <w:r>
         <w:rPr>
-          <w:rFonts w:ascii="Arial" w:hAnsi="Arial" w:eastAsia="Arial" w:cs="Arial"/>
+          <w:rFonts w:ascii="Arial" w:eastAsia="Arial" w:hAnsi="Arial" w:cs="Arial"/>
           <w:b/>
           <w:bCs/>
         </w:rPr>
@@ -428,7 +433,7 @@
       </w:r>
       <w:r>
         <w:rPr>
-          <w:rFonts w:ascii="Arial" w:hAnsi="Arial" w:eastAsia="Arial" w:cs="Arial"/>
+          <w:rFonts w:ascii="Arial" w:eastAsia="Arial" w:hAnsi="Arial" w:cs="Arial"/>
           <w:b/>
           <w:bCs/>
         </w:rPr>
@@ -436,7 +441,7 @@
       </w:r>
       <w:r>
         <w:rPr>
-          <w:rFonts w:ascii="Arial" w:hAnsi="Arial" w:eastAsia="Arial" w:cs="Arial"/>
+          <w:rFonts w:ascii="Arial" w:eastAsia="Arial" w:hAnsi="Arial" w:cs="Arial"/>
           <w:b/>
           <w:bCs/>
         </w:rPr>
@@ -444,7 +449,7 @@
       </w:r>
       <w:r>
         <w:rPr>
-          <w:rFonts w:ascii="Arial" w:hAnsi="Arial" w:eastAsia="Arial" w:cs="Arial"/>
+          <w:rFonts w:ascii="Arial" w:eastAsia="Arial" w:hAnsi="Arial" w:cs="Arial"/>
           <w:b/>
           <w:bCs/>
         </w:rPr>
@@ -457,14 +462,14 @@
         <w:ind w:left="-23" w:right="-23"/>
         <w:jc w:val="both"/>
         <w:rPr>
-          <w:rFonts w:ascii="Arial" w:hAnsi="Arial" w:eastAsia="Arial" w:cs="Arial"/>
-          <w:b/>
-          <w:bCs/>
-        </w:rPr>
-      </w:pPr>
-      <w:r>
-        <w:rPr>
-          <w:rFonts w:ascii="Arial" w:hAnsi="Arial" w:eastAsia="Arial" w:cs="Arial"/>
+          <w:rFonts w:ascii="Arial" w:eastAsia="Arial" w:hAnsi="Arial" w:cs="Arial"/>
+          <w:b/>
+          <w:bCs/>
+        </w:rPr>
+      </w:pPr>
+      <w:r>
+        <w:rPr>
+          <w:rFonts w:ascii="Arial" w:eastAsia="Arial" w:hAnsi="Arial" w:cs="Arial"/>
           <w:b/>
           <w:bCs/>
         </w:rPr>
@@ -472,7 +477,7 @@
       </w:r>
       <w:r>
         <w:rPr>
-          <w:rFonts w:ascii="Arial" w:hAnsi="Arial" w:eastAsia="Arial" w:cs="Arial"/>
+          <w:rFonts w:ascii="Arial" w:eastAsia="Arial" w:hAnsi="Arial" w:cs="Arial"/>
           <w:b/>
           <w:bCs/>
         </w:rPr>
@@ -480,7 +485,7 @@
       </w:r>
       <w:r>
         <w:rPr>
-          <w:rFonts w:ascii="Arial" w:hAnsi="Arial" w:eastAsia="Arial" w:cs="Arial"/>
+          <w:rFonts w:ascii="Arial" w:eastAsia="Arial" w:hAnsi="Arial" w:cs="Arial"/>
           <w:b/>
           <w:bCs/>
         </w:rPr>
@@ -488,7 +493,7 @@
       </w:r>
       <w:r>
         <w:rPr>
-          <w:rFonts w:ascii="Arial" w:hAnsi="Arial" w:eastAsia="Arial" w:cs="Arial"/>
+          <w:rFonts w:ascii="Arial" w:eastAsia="Arial" w:hAnsi="Arial" w:cs="Arial"/>
           <w:b/>
           <w:bCs/>
         </w:rPr>
@@ -496,7 +501,7 @@
       </w:r>
       <w:r>
         <w:rPr>
-          <w:rFonts w:ascii="Arial" w:hAnsi="Arial" w:eastAsia="Arial" w:cs="Arial"/>
+          <w:rFonts w:ascii="Arial" w:eastAsia="Arial" w:hAnsi="Arial" w:cs="Arial"/>
           <w:b/>
           <w:bCs/>
         </w:rPr>
@@ -509,91 +514,89 @@
         <w:ind w:left="-23" w:right="-23"/>
         <w:jc w:val="both"/>
         <w:rPr>
-          <w:rFonts w:ascii="Calibri" w:hAnsi="Calibri" w:eastAsia="Calibri" w:cs="Calibri"/>
-          <w:b/>
+          <w:rFonts w:ascii="Arial" w:eastAsia="Arial" w:hAnsi="Arial" w:cs="Arial"/>
+          <w:b/>
+          <w:bCs/>
+        </w:rPr>
+      </w:pPr>
+      <w:r>
+        <w:rPr>
+          <w:rFonts w:ascii="Arial" w:eastAsia="Arial" w:hAnsi="Arial" w:cs="Arial"/>
+          <w:b/>
+          <w:bCs/>
+        </w:rPr>
+        <w:t>Tabata</w:t>
+      </w:r>
+      <w:r>
+        <w:rPr>
+          <w:rFonts w:ascii="Arial" w:eastAsia="Arial" w:hAnsi="Arial" w:cs="Arial"/>
+          <w:b/>
+          <w:bCs/>
+        </w:rPr>
+        <w:t xml:space="preserve"> </w:t>
+      </w:r>
+      <w:r>
+        <w:rPr>
+          <w:rFonts w:ascii="Arial" w:eastAsia="Arial" w:hAnsi="Arial" w:cs="Arial"/>
+          <w:b/>
+          <w:bCs/>
+        </w:rPr>
+        <w:t xml:space="preserve">Fernanda dos Santos </w:t>
+      </w:r>
+      <w:r>
+        <w:rPr>
+          <w:rFonts w:ascii="Arial" w:eastAsia="Arial" w:hAnsi="Arial" w:cs="Arial"/>
+          <w:b/>
+          <w:bCs/>
+        </w:rPr>
+        <w:t>Silv</w:t>
+      </w:r>
+      <w:r>
+        <w:rPr>
+          <w:rFonts w:ascii="Arial" w:eastAsia="Arial" w:hAnsi="Arial" w:cs="Arial"/>
+          <w:b/>
+          <w:bCs/>
+        </w:rPr>
+        <w:t>a</w:t>
+      </w:r>
+      <w:r>
+        <w:rPr>
+          <w:rFonts w:ascii="Arial" w:eastAsia="Arial" w:hAnsi="Arial" w:cs="Arial"/>
+          <w:b/>
+          <w:bCs/>
+        </w:rPr>
+        <w:t>;</w:t>
+      </w:r>
+      <w:r>
+        <w:rPr>
+          <w:rFonts w:ascii="Arial" w:eastAsia="Calibri" w:hAnsi="Arial" w:cs="Arial"/>
+          <w:b/>
+          <w:bCs/>
           <w:color w:val="FFFFFF" w:themeColor="background1"/>
           <w:sz w:val="28"/>
           <w:szCs w:val="28"/>
         </w:rPr>
-      </w:pPr>
-      <w:r>
-        <w:rPr>
-          <w:rFonts w:ascii="Arial" w:hAnsi="Arial" w:eastAsia="Arial" w:cs="Arial"/>
-          <w:b/>
-          <w:bCs/>
-        </w:rPr>
-        <w:t>Tabata</w:t>
-      </w:r>
-      <w:r>
-        <w:rPr>
-          <w:rFonts w:ascii="Arial" w:hAnsi="Arial" w:eastAsia="Arial" w:cs="Arial"/>
-          <w:b/>
-          <w:bCs/>
-        </w:rPr>
         <w:t xml:space="preserve"> </w:t>
       </w:r>
       <w:r>
         <w:rPr>
-          <w:rFonts w:ascii="Arial" w:hAnsi="Arial" w:eastAsia="Arial" w:cs="Arial"/>
-          <w:b/>
-          <w:bCs/>
-        </w:rPr>
-        <w:t xml:space="preserve">Fernanda dos Santos </w:t>
-      </w:r>
-      <w:r>
-        <w:rPr>
-          <w:rFonts w:ascii="Arial" w:hAnsi="Arial" w:eastAsia="Arial" w:cs="Arial"/>
-          <w:b/>
-          <w:bCs/>
-        </w:rPr>
-        <w:t>Silv</w:t>
-      </w:r>
-      <w:r>
-        <w:rPr>
-          <w:rFonts w:ascii="Arial" w:hAnsi="Arial" w:eastAsia="Arial" w:cs="Arial"/>
-          <w:b/>
-          <w:bCs/>
-        </w:rPr>
-        <w:t>a</w:t>
-      </w:r>
-      <w:r>
-        <w:rPr>
-          <w:rFonts w:ascii="Arial" w:hAnsi="Arial" w:eastAsia="Arial" w:cs="Arial"/>
-          <w:b/>
-          <w:bCs/>
-        </w:rPr>
-        <w:t>;</w:t>
-      </w:r>
-      <w:r>
-        <w:rPr>
-          <w:rFonts w:ascii="Arial" w:hAnsi="Arial" w:eastAsia="Calibri" w:cs="Arial"/>
+          <w:rFonts w:ascii="Calibri" w:eastAsia="Calibri" w:hAnsi="Calibri" w:cs="Calibri"/>
           <w:b/>
           <w:bCs/>
           <w:color w:val="FFFFFF" w:themeColor="background1"/>
           <w:sz w:val="28"/>
           <w:szCs w:val="28"/>
         </w:rPr>
-        <w:t xml:space="preserve"> </w:t>
-      </w:r>
-      <w:r>
-        <w:rPr>
-          <w:rFonts w:ascii="Calibri" w:hAnsi="Calibri" w:eastAsia="Calibri" w:cs="Calibri"/>
-          <w:b/>
-          <w:bCs/>
+        <w:t xml:space="preserve">– </w:t>
+      </w:r>
+      <w:r>
+        <w:rPr>
+          <w:rFonts w:ascii="Calibri" w:eastAsia="Calibri" w:hAnsi="Calibri" w:cs="Calibri"/>
+          <w:b/>
           <w:color w:val="FFFFFF" w:themeColor="background1"/>
           <w:sz w:val="28"/>
           <w:szCs w:val="28"/>
         </w:rPr>
-        <w:t xml:space="preserve">– </w:t>
-      </w:r>
-      <w:r>
-        <w:rPr>
-          <w:rFonts w:ascii="Calibri" w:hAnsi="Calibri" w:eastAsia="Calibri" w:cs="Calibri"/>
-          <w:b/>
-          <w:color w:val="FFFFFF" w:themeColor="background1"/>
-          <w:sz w:val="28"/>
-          <w:szCs w:val="28"/>
-        </w:rPr>
         <w:t>2</w:t>
       </w:r>
     </w:p>
@@ -603,7 +606,40 @@
         <w:ind w:left="-23" w:right="-23"/>
         <w:jc w:val="center"/>
         <w:rPr>
-          <w:rFonts w:ascii="Arial" w:hAnsi="Arial" w:eastAsia="Arial" w:cs="Arial"/>
+          <w:b/>
+          <w:bCs/>
+        </w:rPr>
+      </w:pPr>
+    </w:p>
+    <w:p>
+      <w:pPr>
+        <w:spacing w:before="240" w:after="159" w:line="240" w:lineRule="auto"/>
+        <w:ind w:left="-23" w:right="-23"/>
+        <w:jc w:val="center"/>
+        <w:rPr>
+          <w:b/>
+          <w:bCs/>
+        </w:rPr>
+      </w:pPr>
+    </w:p>
+    <w:p>
+      <w:pPr>
+        <w:spacing w:before="240" w:after="159" w:line="240" w:lineRule="auto"/>
+        <w:ind w:left="-23" w:right="-23"/>
+        <w:jc w:val="center"/>
+        <w:rPr>
+          <w:b/>
+          <w:bCs/>
+        </w:rPr>
+      </w:pPr>
+    </w:p>
+    <w:p>
+      <w:pPr>
+        <w:spacing w:before="240" w:after="159" w:line="240" w:lineRule="auto"/>
+        <w:ind w:left="-23" w:right="-23"/>
+        <w:jc w:val="center"/>
+        <w:rPr>
+          <w:rFonts w:ascii="Arial" w:eastAsia="Arial" w:hAnsi="Arial" w:cs="Arial"/>
           <w:b/>
           <w:bCs/>
           <w:color w:val="000000" w:themeColor="text1"/>
@@ -639,806 +675,764 @@
         <w:ind w:right="-23"/>
         <w:jc w:val="center"/>
         <w:rPr>
-          <w:rFonts w:ascii="Arial" w:hAnsi="Arial" w:eastAsia="Arial" w:cs="Arial"/>
-          <w:b/>
-          <w:bCs/>
+          <w:rFonts w:ascii="Arial" w:eastAsia="Arial" w:hAnsi="Arial" w:cs="Arial"/>
+          <w:b/>
           <w:color w:val="000000" w:themeColor="text1"/>
           <w:sz w:val="28"/>
           <w:szCs w:val="28"/>
         </w:rPr>
       </w:pPr>
-    </w:p>
-    <w:p>
-      <w:pPr>
-        <w:spacing w:before="240" w:after="159" w:line="240" w:lineRule="auto"/>
-        <w:ind w:right="-23"/>
-        <w:jc w:val="center"/>
-        <w:rPr>
-          <w:rFonts w:ascii="Arial" w:hAnsi="Arial" w:eastAsia="Arial" w:cs="Arial"/>
+      <w:r>
+        <w:rPr>
+          <w:rFonts w:ascii="Arial" w:eastAsia="Arial" w:hAnsi="Arial" w:cs="Arial"/>
           <w:b/>
           <w:bCs/>
           <w:color w:val="000000" w:themeColor="text1"/>
           <w:sz w:val="28"/>
           <w:szCs w:val="28"/>
         </w:rPr>
-      </w:pPr>
-    </w:p>
-    <w:p>
-      <w:pPr>
-        <w:spacing w:before="240" w:after="159" w:line="240" w:lineRule="auto"/>
-        <w:ind w:right="-23"/>
-        <w:jc w:val="center"/>
-        <w:rPr>
-          <w:rFonts w:ascii="Arial" w:hAnsi="Arial" w:eastAsia="Arial" w:cs="Arial"/>
+        <w:lastRenderedPageBreak/>
+        <w:t>INTRODU</w:t>
+      </w:r>
+      <w:r>
+        <w:rPr>
+          <w:rFonts w:ascii="Arial" w:eastAsia="Arial" w:hAnsi="Arial" w:cs="Arial"/>
           <w:b/>
           <w:bCs/>
           <w:color w:val="000000" w:themeColor="text1"/>
           <w:sz w:val="28"/>
           <w:szCs w:val="28"/>
         </w:rPr>
-      </w:pPr>
-    </w:p>
-    <w:p>
-      <w:pPr>
-        <w:spacing w:before="240" w:after="159" w:line="240" w:lineRule="auto"/>
+        <w:t>ÇÃO</w:t>
+      </w:r>
+    </w:p>
+    <w:p>
+      <w:pPr>
+        <w:ind w:firstLine="720"/>
+        <w:jc w:val="both"/>
+        <w:rPr>
+          <w:rFonts w:ascii="Arial" w:hAnsi="Arial" w:cs="Arial"/>
+        </w:rPr>
+      </w:pPr>
+      <w:r>
+        <w:rPr>
+          <w:rFonts w:ascii="Arial" w:hAnsi="Arial" w:cs="Arial"/>
+        </w:rPr>
+        <w:t>Em um escritório corporativo dinâmico, situado em uma região sujeita a variações climáticas frequentes, a eficiência dos funcionários tornou-se uma área de preocupação. As oscilações de temperatura e umidade no ambiente de trabalho têm sido identificadas como fatores significativos que afetam a produtividade dos colaboradores.</w:t>
+      </w:r>
+    </w:p>
+    <w:p>
+      <w:pPr>
+        <w:ind w:firstLine="720"/>
+        <w:jc w:val="both"/>
+        <w:rPr>
+          <w:rFonts w:ascii="Arial" w:hAnsi="Arial" w:cs="Arial"/>
+        </w:rPr>
+      </w:pPr>
+      <w:r>
+        <w:rPr>
+          <w:rFonts w:ascii="Arial" w:hAnsi="Arial" w:cs="Arial"/>
+          <w:b/>
+          <w:bCs/>
+        </w:rPr>
+        <w:t>Condições de Ambiente Desfavoráveis:</w:t>
+      </w:r>
+      <w:r>
+        <w:rPr>
+          <w:rFonts w:ascii="Arial" w:hAnsi="Arial" w:cs="Arial"/>
+        </w:rPr>
+        <w:t xml:space="preserve"> Durante períodos de mudanças climáticas, o ambiente de trabalho pode experimentar variações extremas de temperatura e umidade, o que pode prejudicar a concentração e o desempenho dos funcionários. Temperaturas desconfortáveis podem levar a fadiga, irritabilidade e dificuldade cognitiva, afetando diretamente a qualidade do trabalho.</w:t>
+      </w:r>
+    </w:p>
+    <w:p>
+      <w:pPr>
+        <w:ind w:firstLine="720"/>
+        <w:jc w:val="both"/>
+        <w:rPr>
+          <w:rFonts w:ascii="Arial" w:hAnsi="Arial" w:cs="Arial"/>
+        </w:rPr>
+      </w:pPr>
+      <w:r>
+        <w:rPr>
+          <w:rFonts w:ascii="Arial" w:hAnsi="Arial" w:cs="Arial"/>
+          <w:b/>
+          <w:bCs/>
+        </w:rPr>
+        <w:t>Impacto na Saúde e Produtividade:</w:t>
+      </w:r>
+      <w:r>
+        <w:rPr>
+          <w:rFonts w:ascii="Arial" w:hAnsi="Arial" w:cs="Arial"/>
+        </w:rPr>
+        <w:t xml:space="preserve"> As condições climáticas desfavoráveis podem aumentar o risco de problemas de saúde, como dores de cabeça, fadiga e desconforto físico, resultando em uma diminuição da produtividade dos funcionários. Além disso, o desconforto térmico pode levar a ausências no trabalho, prejudicando ainda mais a eficiência e a continuidade dos projetos.</w:t>
+      </w:r>
+    </w:p>
+    <w:p>
+      <w:pPr>
+        <w:ind w:firstLine="720"/>
+        <w:jc w:val="both"/>
+        <w:rPr>
+          <w:rFonts w:ascii="Arial" w:hAnsi="Arial" w:cs="Arial"/>
+        </w:rPr>
+      </w:pPr>
+      <w:r>
+        <w:rPr>
+          <w:rFonts w:ascii="Arial" w:hAnsi="Arial" w:cs="Arial"/>
+          <w:b/>
+          <w:bCs/>
+        </w:rPr>
+        <w:t>Redução da Eficiência Operacional:</w:t>
+      </w:r>
+      <w:r>
+        <w:rPr>
+          <w:rFonts w:ascii="Arial" w:hAnsi="Arial" w:cs="Arial"/>
+        </w:rPr>
+        <w:t xml:space="preserve"> Funcionários constantemente afetados pelo desconforto térmico tendem a ser menos eficientes em suas tarefas diárias, o que pode levar a prazos perdidos e projetos atrasados, afetando diretamente a lucratividade e a competitividade da empresa.</w:t>
+      </w:r>
+    </w:p>
+    <w:p>
+      <w:pPr>
+        <w:ind w:firstLine="720"/>
+        <w:jc w:val="both"/>
+        <w:rPr>
+          <w:rFonts w:ascii="Arial" w:hAnsi="Arial" w:cs="Arial"/>
+        </w:rPr>
+      </w:pPr>
+      <w:r>
+        <w:rPr>
+          <w:rFonts w:ascii="Arial" w:hAnsi="Arial" w:cs="Arial"/>
+          <w:b/>
+          <w:bCs/>
+        </w:rPr>
+        <w:t xml:space="preserve">Solução Proposta pela </w:t>
+      </w:r>
+      <w:proofErr w:type="spellStart"/>
+      <w:r>
+        <w:rPr>
+          <w:rFonts w:ascii="Arial" w:hAnsi="Arial" w:cs="Arial"/>
+          <w:b/>
+          <w:bCs/>
+        </w:rPr>
+        <w:t>EcoYield</w:t>
+      </w:r>
+      <w:proofErr w:type="spellEnd"/>
+      <w:r>
+        <w:rPr>
+          <w:rFonts w:ascii="Arial" w:hAnsi="Arial" w:cs="Arial"/>
+          <w:b/>
+          <w:bCs/>
+        </w:rPr>
+        <w:t>:</w:t>
+      </w:r>
+      <w:r>
+        <w:rPr>
+          <w:rFonts w:ascii="Arial" w:hAnsi="Arial" w:cs="Arial"/>
+        </w:rPr>
+        <w:t xml:space="preserve"> A </w:t>
+      </w:r>
+      <w:proofErr w:type="spellStart"/>
+      <w:r>
+        <w:rPr>
+          <w:rFonts w:ascii="Arial" w:hAnsi="Arial" w:cs="Arial"/>
+        </w:rPr>
+        <w:t>EcoYield</w:t>
+      </w:r>
+      <w:proofErr w:type="spellEnd"/>
+      <w:r>
+        <w:rPr>
+          <w:rFonts w:ascii="Arial" w:hAnsi="Arial" w:cs="Arial"/>
+        </w:rPr>
+        <w:t xml:space="preserve"> desenvolveu um sistema de monitoramento de temperatura e umidade para ambientes de trabalho, utilizando sensores de última geração. Este sistema visa criar um ambiente de trabalho mais confortável e saudável, garantindo condições ideais para a produtividade dos funcionários. Ao monitorar e manter as condições climáticas dentro dos parâmetros recomendados pelas normas de segurança e ergonomia, a </w:t>
+      </w:r>
+      <w:proofErr w:type="spellStart"/>
+      <w:r>
+        <w:rPr>
+          <w:rFonts w:ascii="Arial" w:hAnsi="Arial" w:cs="Arial"/>
+        </w:rPr>
+        <w:t>EcoYield</w:t>
+      </w:r>
+      <w:proofErr w:type="spellEnd"/>
+      <w:r>
+        <w:rPr>
+          <w:rFonts w:ascii="Arial" w:hAnsi="Arial" w:cs="Arial"/>
+        </w:rPr>
+        <w:t xml:space="preserve"> busca </w:t>
+      </w:r>
+      <w:r>
+        <w:rPr>
+          <w:rFonts w:ascii="Arial" w:hAnsi="Arial" w:cs="Arial"/>
+        </w:rPr>
+        <w:t xml:space="preserve">aumentar a Produtividade </w:t>
+      </w:r>
+      <w:r>
+        <w:rPr>
+          <w:rFonts w:ascii="Arial" w:hAnsi="Arial" w:cs="Arial"/>
+        </w:rPr>
+        <w:t>e melhorar a qualidade do trabalho realizado.</w:t>
+      </w:r>
+    </w:p>
+    <w:p>
+      <w:pPr>
+        <w:spacing w:before="240" w:after="159" w:line="257" w:lineRule="auto"/>
+        <w:ind w:left="-23" w:right="-23"/>
+        <w:jc w:val="center"/>
+        <w:rPr>
+          <w:rFonts w:ascii="Arial" w:eastAsia="Arial" w:hAnsi="Arial" w:cs="Arial"/>
+          <w:b/>
+          <w:bCs/>
+          <w:sz w:val="28"/>
+          <w:szCs w:val="28"/>
+        </w:rPr>
+      </w:pPr>
+    </w:p>
+    <w:p>
+      <w:pPr>
+        <w:spacing w:before="240" w:after="159" w:line="257" w:lineRule="auto"/>
+        <w:ind w:left="-23" w:right="-23"/>
+        <w:jc w:val="center"/>
+        <w:rPr>
+          <w:rFonts w:ascii="Arial" w:eastAsia="Arial" w:hAnsi="Arial" w:cs="Arial"/>
+          <w:b/>
+          <w:bCs/>
+          <w:sz w:val="28"/>
+          <w:szCs w:val="28"/>
+        </w:rPr>
+      </w:pPr>
+      <w:r>
+        <w:rPr>
+          <w:rFonts w:ascii="Arial" w:eastAsia="Arial" w:hAnsi="Arial" w:cs="Arial"/>
+          <w:b/>
+          <w:bCs/>
+          <w:sz w:val="28"/>
+          <w:szCs w:val="28"/>
+        </w:rPr>
+        <w:t>JUSTIFICATIVA</w:t>
+      </w:r>
+    </w:p>
+    <w:p>
+      <w:pPr>
+        <w:ind w:firstLine="720"/>
+        <w:jc w:val="both"/>
+        <w:rPr>
+          <w:rFonts w:ascii="Arial" w:eastAsia="Arial" w:hAnsi="Arial" w:cs="Arial"/>
+          <w:u w:val="single"/>
+        </w:rPr>
+      </w:pPr>
+      <w:r>
+        <w:rPr>
+          <w:rFonts w:ascii="Arial" w:eastAsia="Arial" w:hAnsi="Arial" w:cs="Arial"/>
+        </w:rPr>
+        <w:t xml:space="preserve">Em um estudo da </w:t>
+      </w:r>
+      <w:r>
+        <w:rPr>
+          <w:rFonts w:ascii="Arial" w:eastAsia="Arial" w:hAnsi="Arial" w:cs="Arial"/>
+        </w:rPr>
+        <w:t xml:space="preserve">Universidade de Cornell, </w:t>
+      </w:r>
+      <w:r>
+        <w:rPr>
+          <w:rFonts w:ascii="Arial" w:eastAsia="Arial" w:hAnsi="Arial" w:cs="Arial"/>
+        </w:rPr>
+        <w:t>se o ambiente possui 25º</w:t>
+      </w:r>
+      <w:r>
+        <w:rPr>
+          <w:rFonts w:ascii="Arial" w:eastAsia="Arial" w:hAnsi="Arial" w:cs="Arial"/>
+        </w:rPr>
+        <w:t>C</w:t>
+      </w:r>
+      <w:r>
+        <w:rPr>
+          <w:rFonts w:ascii="Arial" w:eastAsia="Arial" w:hAnsi="Arial" w:cs="Arial"/>
+        </w:rPr>
+        <w:t xml:space="preserve">, o funcionário digita </w:t>
+      </w:r>
+      <w:r>
+        <w:rPr>
+          <w:rFonts w:ascii="Arial" w:eastAsia="Arial" w:hAnsi="Arial" w:cs="Arial"/>
+        </w:rPr>
+        <w:t>100% do seu expediente</w:t>
+      </w:r>
+      <w:r>
+        <w:rPr>
+          <w:rFonts w:ascii="Arial" w:eastAsia="Arial" w:hAnsi="Arial" w:cs="Arial"/>
+        </w:rPr>
+        <w:t xml:space="preserve"> com 10% de erro na digitação, </w:t>
+      </w:r>
+      <w:r>
+        <w:rPr>
+          <w:rFonts w:ascii="Arial" w:eastAsia="Arial" w:hAnsi="Arial" w:cs="Arial"/>
+        </w:rPr>
+        <w:t xml:space="preserve">mas </w:t>
+      </w:r>
+      <w:r>
+        <w:rPr>
+          <w:rFonts w:ascii="Arial" w:eastAsia="Arial" w:hAnsi="Arial" w:cs="Arial"/>
+        </w:rPr>
+        <w:t xml:space="preserve">se a temperatura diminui para </w:t>
+      </w:r>
+      <w:r>
+        <w:rPr>
+          <w:rFonts w:ascii="Arial" w:eastAsia="Arial" w:hAnsi="Arial" w:cs="Arial"/>
+        </w:rPr>
+        <w:t>20ºC</w:t>
+      </w:r>
+      <w:r>
+        <w:rPr>
+          <w:rFonts w:ascii="Arial" w:eastAsia="Arial" w:hAnsi="Arial" w:cs="Arial"/>
+        </w:rPr>
+        <w:t xml:space="preserve"> </w:t>
+      </w:r>
+      <w:r>
+        <w:rPr>
+          <w:rFonts w:ascii="Arial" w:eastAsia="Arial" w:hAnsi="Arial" w:cs="Arial"/>
+        </w:rPr>
+        <w:t>(Se estiver no inverno)</w:t>
+      </w:r>
+      <w:r>
+        <w:rPr>
+          <w:rFonts w:ascii="Arial" w:eastAsia="Arial" w:hAnsi="Arial" w:cs="Arial"/>
+        </w:rPr>
+        <w:t xml:space="preserve"> </w:t>
+      </w:r>
+      <w:r>
+        <w:rPr>
+          <w:rFonts w:ascii="Arial" w:eastAsia="Arial" w:hAnsi="Arial" w:cs="Arial"/>
+        </w:rPr>
+        <w:t>cai para 57% do tempo</w:t>
+      </w:r>
+      <w:r>
+        <w:rPr>
+          <w:rFonts w:ascii="Arial" w:eastAsia="Arial" w:hAnsi="Arial" w:cs="Arial"/>
+        </w:rPr>
+        <w:t xml:space="preserve"> e</w:t>
+      </w:r>
+      <w:r>
+        <w:rPr>
+          <w:rFonts w:ascii="Arial" w:eastAsia="Arial" w:hAnsi="Arial" w:cs="Arial"/>
+        </w:rPr>
+        <w:t xml:space="preserve"> </w:t>
+      </w:r>
+      <w:r>
+        <w:rPr>
+          <w:rFonts w:ascii="Arial" w:eastAsia="Arial" w:hAnsi="Arial" w:cs="Arial"/>
+        </w:rPr>
+        <w:t xml:space="preserve">25% de erros. </w:t>
+      </w:r>
+      <w:r>
+        <w:rPr>
+          <w:rFonts w:ascii="Arial" w:eastAsia="Arial" w:hAnsi="Arial" w:cs="Arial"/>
+        </w:rPr>
+        <w:t xml:space="preserve">Com </w:t>
+      </w:r>
+      <w:r>
+        <w:rPr>
+          <w:rFonts w:ascii="Arial" w:eastAsia="Arial" w:hAnsi="Arial" w:cs="Arial"/>
+        </w:rPr>
+        <w:t xml:space="preserve">essa base a temperatura mantendo entre 21ºC e 25ºC </w:t>
+      </w:r>
+      <w:r>
+        <w:rPr>
+          <w:rFonts w:ascii="Arial" w:eastAsia="Arial" w:hAnsi="Arial" w:cs="Arial"/>
+        </w:rPr>
+        <w:t xml:space="preserve">a taxa de produtividade para o funcionário manter o ritmo do seu tempo se torna o ideal </w:t>
+      </w:r>
+      <w:r>
+        <w:rPr>
+          <w:rFonts w:ascii="Arial" w:eastAsia="Arial" w:hAnsi="Arial" w:cs="Arial"/>
+        </w:rPr>
+        <w:t>para se</w:t>
+      </w:r>
+      <w:r>
+        <w:rPr>
+          <w:rFonts w:ascii="Arial" w:eastAsia="Arial" w:hAnsi="Arial" w:cs="Arial"/>
+        </w:rPr>
+        <w:t xml:space="preserve"> ter no ambiente de trabalho</w:t>
+      </w:r>
+      <w:r>
+        <w:rPr>
+          <w:rFonts w:ascii="Arial" w:eastAsia="Arial" w:hAnsi="Arial" w:cs="Arial"/>
+        </w:rPr>
+        <w:t xml:space="preserve">, e </w:t>
+      </w:r>
+      <w:r>
+        <w:rPr>
+          <w:rFonts w:ascii="Arial" w:eastAsia="Arial" w:hAnsi="Arial" w:cs="Arial"/>
+        </w:rPr>
+        <w:t xml:space="preserve">utilizando </w:t>
+      </w:r>
+      <w:r>
+        <w:rPr>
+          <w:rFonts w:ascii="Arial" w:eastAsia="Arial" w:hAnsi="Arial" w:cs="Arial"/>
+        </w:rPr>
+        <w:t>a NR17 e a NR ISO 9241</w:t>
+      </w:r>
+      <w:r>
+        <w:rPr>
+          <w:rFonts w:ascii="Arial" w:eastAsia="Arial" w:hAnsi="Arial" w:cs="Arial"/>
+        </w:rPr>
+        <w:t xml:space="preserve"> nas empresas, pode </w:t>
+      </w:r>
+      <w:r>
+        <w:rPr>
+          <w:rFonts w:ascii="Arial" w:eastAsia="Arial" w:hAnsi="Arial" w:cs="Arial"/>
+        </w:rPr>
+        <w:t>manter a temperatura confortável e produtiva</w:t>
+      </w:r>
+      <w:r>
+        <w:rPr>
+          <w:rFonts w:ascii="Arial" w:eastAsia="Arial" w:hAnsi="Arial" w:cs="Arial"/>
+        </w:rPr>
+        <w:t>.</w:t>
+      </w:r>
+    </w:p>
+    <w:p>
+      <w:pPr>
+        <w:ind w:firstLine="720"/>
+        <w:jc w:val="both"/>
+        <w:rPr>
+          <w:rFonts w:ascii="Arial" w:eastAsia="Arial" w:hAnsi="Arial" w:cs="Arial"/>
+        </w:rPr>
+      </w:pPr>
+      <w:r>
+        <w:rPr>
+          <w:rFonts w:ascii="Arial" w:eastAsia="Arial" w:hAnsi="Arial" w:cs="Arial"/>
+        </w:rPr>
+        <w:t>Detalhadamente a NR17</w:t>
+      </w:r>
+      <w:r>
+        <w:rPr>
+          <w:rFonts w:ascii="Arial" w:eastAsia="Arial" w:hAnsi="Arial" w:cs="Arial"/>
+        </w:rPr>
+        <w:t xml:space="preserve"> diz que o ambiente do local de trabalho deve estar entre 20ºC e 23ºC e a NR ISO 9241 que diz que o ambiente apropriado no verão é 20ºC e 24ºC e no inverno de 23ºC a 26ºC. buscamos que o funcionário desempenhe em sua empresa seu verdadeiro potencial, tornando a empresa ciente sobre as condições de seus funcionários, e assim, podendo tomar medidas administrativas sobre a situação exterminando o problema antes que ele se agrave. E com isso, a </w:t>
+      </w:r>
+      <w:r>
+        <w:rPr>
+          <w:rFonts w:ascii="Arial" w:eastAsia="Arial" w:hAnsi="Arial" w:cs="Arial"/>
+        </w:rPr>
+        <w:lastRenderedPageBreak/>
+        <w:t>empresa poderá manter um ambiente adequado para seus funcionários trabalharem, aumentando sua produtividade.</w:t>
+      </w:r>
+    </w:p>
+    <w:p>
+      <w:pPr>
+        <w:ind w:firstLine="720"/>
+        <w:jc w:val="both"/>
+        <w:rPr>
+          <w:rFonts w:ascii="Arial" w:hAnsi="Arial" w:cs="Arial"/>
+        </w:rPr>
+      </w:pPr>
+      <w:r>
+        <w:rPr>
+          <w:rFonts w:ascii="Arial" w:hAnsi="Arial" w:cs="Arial"/>
+        </w:rPr>
+        <w:t xml:space="preserve">Segundo diversas pesquisas realizadas </w:t>
+      </w:r>
+      <w:r>
+        <w:rPr>
+          <w:rFonts w:ascii="Arial" w:hAnsi="Arial" w:cs="Arial"/>
+        </w:rPr>
+        <w:t xml:space="preserve">pela Universidade de Cornell </w:t>
+      </w:r>
+      <w:r>
+        <w:rPr>
+          <w:rFonts w:ascii="Arial" w:hAnsi="Arial" w:cs="Arial"/>
+        </w:rPr>
+        <w:t xml:space="preserve">durante os </w:t>
+      </w:r>
+      <w:r>
+        <w:rPr>
+          <w:rFonts w:ascii="Arial" w:hAnsi="Arial" w:cs="Arial"/>
+        </w:rPr>
+        <w:t>últimos</w:t>
+      </w:r>
+      <w:r>
+        <w:rPr>
+          <w:rFonts w:ascii="Arial" w:hAnsi="Arial" w:cs="Arial"/>
+        </w:rPr>
+        <w:t xml:space="preserve"> anos, notou-se que o trabalhador pode perder até 50% de </w:t>
+      </w:r>
+      <w:r>
+        <w:rPr>
+          <w:rFonts w:ascii="Arial" w:hAnsi="Arial" w:cs="Arial"/>
+        </w:rPr>
+        <w:t>produtividade</w:t>
+      </w:r>
+      <w:r>
+        <w:rPr>
+          <w:rFonts w:ascii="Arial" w:hAnsi="Arial" w:cs="Arial"/>
+        </w:rPr>
+        <w:t xml:space="preserve"> </w:t>
+      </w:r>
+      <w:r>
+        <w:rPr>
+          <w:rFonts w:ascii="Arial" w:hAnsi="Arial" w:cs="Arial"/>
+        </w:rPr>
+        <w:t xml:space="preserve">ao decorrer das horas </w:t>
+      </w:r>
+      <w:r>
+        <w:rPr>
+          <w:rFonts w:ascii="Arial" w:hAnsi="Arial" w:cs="Arial"/>
+        </w:rPr>
+        <w:t>fora da temperatura ideal,</w:t>
+      </w:r>
+      <w:r>
+        <w:rPr>
+          <w:rFonts w:ascii="Arial" w:hAnsi="Arial" w:cs="Arial"/>
+        </w:rPr>
+        <w:t xml:space="preserve"> (Segundo NR17 e NR ISO 9241</w:t>
+      </w:r>
+      <w:r>
+        <w:rPr>
+          <w:rFonts w:ascii="Arial" w:hAnsi="Arial" w:cs="Arial"/>
+        </w:rPr>
+        <w:t>) esses</w:t>
+      </w:r>
+      <w:r>
+        <w:rPr>
+          <w:rFonts w:ascii="Arial" w:hAnsi="Arial" w:cs="Arial"/>
+        </w:rPr>
+        <w:t xml:space="preserve"> números durante um ano inteiro de produção podem</w:t>
+      </w:r>
+      <w:r>
+        <w:rPr>
+          <w:rFonts w:ascii="Arial" w:hAnsi="Arial" w:cs="Arial"/>
+        </w:rPr>
+        <w:t xml:space="preserve"> levar a sua empresa perder grande parte d</w:t>
+      </w:r>
+      <w:r>
+        <w:rPr>
+          <w:rFonts w:ascii="Arial" w:hAnsi="Arial" w:cs="Arial"/>
+        </w:rPr>
+        <w:t>e sua receita.</w:t>
+      </w:r>
+    </w:p>
+    <w:p>
+      <w:pPr>
+        <w:ind w:firstLine="720"/>
+        <w:jc w:val="both"/>
+        <w:rPr>
+          <w:rFonts w:ascii="Arial" w:hAnsi="Arial" w:cs="Arial"/>
+        </w:rPr>
+      </w:pPr>
+      <w:r>
+        <w:rPr>
+          <w:rFonts w:ascii="Arial" w:hAnsi="Arial" w:cs="Arial"/>
+          <w:b/>
+          <w:bCs/>
+        </w:rPr>
+        <w:t>Implementação da Solução:</w:t>
+      </w:r>
+      <w:r>
+        <w:rPr>
+          <w:rFonts w:ascii="Arial" w:hAnsi="Arial" w:cs="Arial"/>
+        </w:rPr>
+        <w:t xml:space="preserve"> Propomos a implementação de sistemas sensoriais de temperatura utilizando tecnologia Arduino, juntamente com o acesso à calculadora financeira para o cálculo do absenteísmo. Além disso, forneceremos acesso ao histórico dos registros sensoriais cadastrados, permitindo à empresa acompanhar de perto as condições do ambiente de trabalho e tomar medidas proativas para garantir o conforto e a produtividade dos funcionários.</w:t>
+      </w:r>
+    </w:p>
+    <w:p>
+      <w:pPr>
+        <w:ind w:firstLine="720"/>
+        <w:jc w:val="both"/>
+        <w:rPr>
+          <w:rFonts w:ascii="Arial" w:hAnsi="Arial" w:cs="Arial"/>
+        </w:rPr>
+      </w:pPr>
+    </w:p>
+    <w:p>
+      <w:pPr>
+        <w:ind w:firstLine="720"/>
+        <w:jc w:val="both"/>
+        <w:rPr>
+          <w:rFonts w:ascii="Arial" w:hAnsi="Arial" w:cs="Arial"/>
+        </w:rPr>
+      </w:pPr>
+    </w:p>
+    <w:p>
+      <w:pPr>
+        <w:spacing w:before="240" w:after="159" w:line="257" w:lineRule="auto"/>
+        <w:ind w:left="-23" w:right="-23"/>
+        <w:jc w:val="center"/>
+        <w:rPr>
+          <w:rFonts w:ascii="Arial" w:eastAsia="Arial" w:hAnsi="Arial" w:cs="Arial"/>
+        </w:rPr>
+      </w:pPr>
+      <w:r>
+        <w:rPr>
+          <w:rFonts w:ascii="Arial" w:eastAsia="Arial" w:hAnsi="Arial" w:cs="Arial"/>
+          <w:b/>
+          <w:bCs/>
+          <w:sz w:val="28"/>
+          <w:szCs w:val="28"/>
+        </w:rPr>
+        <w:t>OBJETIVO</w:t>
+      </w:r>
+    </w:p>
+    <w:p>
+      <w:pPr>
+        <w:spacing w:before="240" w:after="159" w:line="257" w:lineRule="auto"/>
+        <w:ind w:left="-23" w:right="-23" w:firstLine="720"/>
+        <w:jc w:val="both"/>
+        <w:rPr>
+          <w:rFonts w:ascii="Arial" w:eastAsia="Arial" w:hAnsi="Arial" w:cs="Arial"/>
+        </w:rPr>
+      </w:pPr>
+      <w:r>
+        <w:rPr>
+          <w:rFonts w:ascii="Arial" w:eastAsia="Arial" w:hAnsi="Arial" w:cs="Arial"/>
+        </w:rPr>
+        <w:t xml:space="preserve">Nosso principal interesse é informar a empresa sobre as condições de temperatura dos seus ambientes de trabalho, com o foco maior na redução do </w:t>
+      </w:r>
+      <w:r>
+        <w:rPr>
+          <w:rFonts w:ascii="Arial" w:eastAsia="Helvetica" w:hAnsi="Arial" w:cs="Arial"/>
+          <w:color w:val="010B21"/>
+        </w:rPr>
+        <w:t xml:space="preserve">índice de </w:t>
+      </w:r>
+      <w:r>
+        <w:rPr>
+          <w:rFonts w:ascii="Arial" w:eastAsia="Helvetica" w:hAnsi="Arial" w:cs="Arial"/>
+          <w:color w:val="010B21"/>
+        </w:rPr>
+        <w:t>baixa produtividade.</w:t>
+      </w:r>
+      <w:r>
+        <w:rPr>
+          <w:rFonts w:ascii="Arial" w:eastAsia="Helvetica" w:hAnsi="Arial" w:cs="Arial"/>
+          <w:color w:val="010B21"/>
+        </w:rPr>
+        <w:t xml:space="preserve"> Sendo assim, propomos a implementação dos sistemas sensoriais</w:t>
+      </w:r>
+      <w:r>
+        <w:rPr>
+          <w:rFonts w:ascii="Arial" w:eastAsia="Arial" w:hAnsi="Arial" w:cs="Arial"/>
+        </w:rPr>
+        <w:t xml:space="preserve"> </w:t>
+      </w:r>
+      <w:r>
+        <w:rPr>
+          <w:rFonts w:ascii="Arial" w:eastAsia="Arial" w:hAnsi="Arial" w:cs="Arial"/>
+        </w:rPr>
+        <w:t>de temperatura através da tecnologia Arduino,</w:t>
+      </w:r>
+      <w:r>
+        <w:rPr>
+          <w:rFonts w:ascii="Arial" w:eastAsia="Arial" w:hAnsi="Arial" w:cs="Arial"/>
+        </w:rPr>
+        <w:t xml:space="preserve"> </w:t>
+      </w:r>
+      <w:r>
+        <w:rPr>
+          <w:rFonts w:ascii="Arial" w:eastAsia="Arial" w:hAnsi="Arial" w:cs="Arial"/>
+        </w:rPr>
+        <w:t xml:space="preserve">o monitoramento dos sensores através de uma aplicação web com dashboard, para ter </w:t>
+      </w:r>
+      <w:r>
+        <w:rPr>
+          <w:rFonts w:ascii="Arial" w:eastAsia="Arial" w:hAnsi="Arial" w:cs="Arial"/>
+        </w:rPr>
+        <w:t>fácil gerenciamento e acesso ao controle de temperatura onde está instalado o sistema e manter um ambiente confortável ao funcionário para evitar a fadiga de se trabalhar em temperaturas inadequadas.</w:t>
+      </w:r>
+    </w:p>
+    <w:p>
+      <w:pPr>
+        <w:spacing w:before="240" w:after="159" w:line="257" w:lineRule="auto"/>
+        <w:ind w:left="-23" w:right="-23"/>
+        <w:jc w:val="center"/>
+      </w:pPr>
+    </w:p>
+    <w:p>
+      <w:pPr>
+        <w:spacing w:before="240" w:after="159" w:line="276" w:lineRule="auto"/>
         <w:ind w:right="-23"/>
         <w:jc w:val="center"/>
-        <w:rPr>
-          <w:rFonts w:ascii="Arial" w:hAnsi="Arial" w:eastAsia="Arial" w:cs="Arial"/>
-          <w:b/>
-          <w:color w:val="000000" w:themeColor="text1"/>
+      </w:pPr>
+      <w:r>
+        <w:rPr>
+          <w:rFonts w:ascii="Arial" w:eastAsia="Arial" w:hAnsi="Arial" w:cs="Arial"/>
+          <w:b/>
+          <w:bCs/>
           <w:sz w:val="28"/>
           <w:szCs w:val="28"/>
         </w:rPr>
-      </w:pPr>
-      <w:r>
-        <w:rPr>
-          <w:rFonts w:ascii="Arial" w:hAnsi="Arial" w:eastAsia="Arial" w:cs="Arial"/>
-          <w:b/>
-          <w:bCs/>
-          <w:color w:val="000000" w:themeColor="text1"/>
+        <w:t>ESCOPO: PROJETO &amp; REQUISITOS</w:t>
+      </w:r>
+    </w:p>
+    <w:p>
+      <w:pPr>
+        <w:spacing w:before="240" w:after="159" w:line="276" w:lineRule="auto"/>
+        <w:ind w:right="-23"/>
+        <w:jc w:val="center"/>
+      </w:pPr>
+    </w:p>
+    <w:p>
+      <w:pPr>
+        <w:spacing w:before="240" w:after="159" w:line="276" w:lineRule="auto"/>
+        <w:ind w:right="-23"/>
+        <w:jc w:val="center"/>
+      </w:pPr>
+    </w:p>
+    <w:p>
+      <w:pPr>
+        <w:spacing w:before="240" w:after="159" w:line="276" w:lineRule="auto"/>
+        <w:ind w:left="-23" w:right="-23"/>
+        <w:jc w:val="center"/>
+        <w:rPr>
+          <w:rFonts w:ascii="Arial" w:eastAsia="Arial" w:hAnsi="Arial" w:cs="Arial"/>
           <w:sz w:val="28"/>
           <w:szCs w:val="28"/>
         </w:rPr>
-        <w:lastRenderedPageBreak/>
-        <w:t>INTRODU</w:t>
-      </w:r>
-      <w:r>
-        <w:rPr>
-          <w:rFonts w:ascii="Arial" w:hAnsi="Arial" w:eastAsia="Arial" w:cs="Arial"/>
-          <w:b/>
-          <w:bCs/>
-          <w:color w:val="000000" w:themeColor="text1"/>
+      </w:pPr>
+      <w:r>
+        <w:rPr>
+          <w:rFonts w:ascii="Arial" w:eastAsia="Arial" w:hAnsi="Arial" w:cs="Arial"/>
+          <w:b/>
+          <w:bCs/>
+        </w:rPr>
+        <w:t xml:space="preserve">Acesso </w:t>
+      </w:r>
+      <w:r>
+        <w:rPr>
+          <w:rFonts w:ascii="Arial" w:eastAsia="Arial" w:hAnsi="Arial" w:cs="Arial"/>
+          <w:b/>
+          <w:bCs/>
+        </w:rPr>
+        <w:t>à</w:t>
+      </w:r>
+      <w:r>
+        <w:rPr>
+          <w:rFonts w:ascii="Arial" w:eastAsia="Arial" w:hAnsi="Arial" w:cs="Arial"/>
+          <w:b/>
+          <w:bCs/>
+        </w:rPr>
+        <w:t xml:space="preserve"> tabela:</w:t>
+      </w:r>
+      <w:r>
+        <w:rPr>
+          <w:rFonts w:ascii="Arial" w:eastAsia="Arial" w:hAnsi="Arial" w:cs="Arial"/>
+          <w:b/>
+          <w:bCs/>
           <w:sz w:val="28"/>
           <w:szCs w:val="28"/>
         </w:rPr>
-        <w:t>ÇÃO</w:t>
-      </w:r>
-    </w:p>
-    <w:p>
-      <w:pPr>
-        <w:ind w:firstLine="720"/>
-        <w:jc w:val="both"/>
-        <w:rPr>
-          <w:rFonts w:ascii="Arial" w:hAnsi="Arial" w:cs="Arial"/>
-        </w:rPr>
-      </w:pPr>
-      <w:r>
-        <w:rPr>
-          <w:rFonts w:ascii="Arial" w:hAnsi="Arial" w:cs="Arial"/>
-        </w:rPr>
-        <w:t>Em um escritório corporativo dinâmico, situado em uma região sujeita a variações climáticas frequentes, a eficiência dos funcionários tornou-se uma área de preocupação. As oscilações de temperatura e umidade no ambiente de trabalho têm sido identificadas como fatores significativos que afetam a produtividade dos colaboradores.</w:t>
-      </w:r>
-    </w:p>
-    <w:p>
-      <w:pPr>
-        <w:ind w:firstLine="720"/>
-        <w:jc w:val="both"/>
-        <w:rPr>
-          <w:rFonts w:ascii="Arial" w:hAnsi="Arial" w:cs="Arial"/>
-        </w:rPr>
-      </w:pPr>
-      <w:r>
-        <w:rPr>
-          <w:rFonts w:ascii="Arial" w:hAnsi="Arial" w:cs="Arial"/>
-          <w:b/>
-          <w:bCs/>
-        </w:rPr>
-        <w:t>Condições de Ambiente Desfavoráveis:</w:t>
-      </w:r>
-      <w:r>
-        <w:rPr>
-          <w:rFonts w:ascii="Arial" w:hAnsi="Arial" w:cs="Arial"/>
-        </w:rPr>
-        <w:t xml:space="preserve"> Durante períodos de mudanças climáticas, o ambiente de trabalho pode experimentar variações extremas de temperatura e umidade, o que pode prejudicar a concentração e o desempenho dos funcionários. Temperaturas desconfortáveis podem levar a fadiga, irritabilidade e dificuldade cognitiva, afetando diretamente a qualidade do trabalho.</w:t>
-      </w:r>
-    </w:p>
-    <w:p>
-      <w:pPr>
-        <w:ind w:firstLine="720"/>
-        <w:jc w:val="both"/>
-        <w:rPr>
-          <w:rFonts w:ascii="Arial" w:hAnsi="Arial" w:cs="Arial"/>
-        </w:rPr>
-      </w:pPr>
-      <w:r>
-        <w:rPr>
-          <w:rFonts w:ascii="Arial" w:hAnsi="Arial" w:cs="Arial"/>
-          <w:b/>
-          <w:bCs/>
-        </w:rPr>
-        <w:t>Impacto na Saúde e Produtividade:</w:t>
-      </w:r>
-      <w:r>
-        <w:rPr>
-          <w:rFonts w:ascii="Arial" w:hAnsi="Arial" w:cs="Arial"/>
-        </w:rPr>
-        <w:t xml:space="preserve"> As condições climáticas desfavoráveis podem aumentar o risco de problemas de saúde, como dores de cabeça, fadiga e desconforto físico, resultando em uma diminuição da produtividade dos funcionários. Além disso, o desconforto térmico pode levar a ausências no trabalho, prejudicando ainda mais a eficiência e a continuidade dos projetos.</w:t>
-      </w:r>
-    </w:p>
-    <w:p>
-      <w:pPr>
-        <w:ind w:firstLine="720"/>
-        <w:jc w:val="both"/>
-        <w:rPr>
-          <w:rFonts w:ascii="Arial" w:hAnsi="Arial" w:cs="Arial"/>
-        </w:rPr>
-      </w:pPr>
-      <w:r>
-        <w:rPr>
-          <w:rFonts w:ascii="Arial" w:hAnsi="Arial" w:cs="Arial"/>
-          <w:b/>
-          <w:bCs/>
-        </w:rPr>
-        <w:t>Redução da Eficiência Operacional:</w:t>
-      </w:r>
-      <w:r>
-        <w:rPr>
-          <w:rFonts w:ascii="Arial" w:hAnsi="Arial" w:cs="Arial"/>
-        </w:rPr>
-        <w:t xml:space="preserve"> Funcionários constantemente afetados pelo desconforto térmico tendem a ser menos eficientes em suas tarefas diárias, o que pode levar a prazos perdidos e projetos atrasados, afetando diretamente a lucratividade e a competitividade da empresa.</w:t>
-      </w:r>
-    </w:p>
-    <w:p>
-      <w:pPr>
-        <w:ind w:firstLine="720"/>
-        <w:jc w:val="both"/>
-        <w:rPr>
-          <w:rFonts w:ascii="Arial" w:hAnsi="Arial" w:cs="Arial"/>
-        </w:rPr>
-      </w:pPr>
-      <w:r>
-        <w:rPr>
-          <w:rFonts w:ascii="Arial" w:hAnsi="Arial" w:cs="Arial"/>
-          <w:b/>
-          <w:bCs/>
-        </w:rPr>
-        <w:t>Solução Proposta pela EcoYield:</w:t>
-      </w:r>
-      <w:r>
-        <w:rPr>
-          <w:rFonts w:ascii="Arial" w:hAnsi="Arial" w:cs="Arial"/>
-        </w:rPr>
-        <w:t xml:space="preserve"> A EcoYield desenvolveu um sistema de monitoramento de temperatura e umidade para ambientes de trabalho, utilizando sensores de última geração. Este sistema visa criar um ambiente de trabalho mais confortável e saudável, garantindo condições ideais para a produtividade dos funcionários. Ao monitorar e manter as condições climáticas dentro dos parâmetros recomendados pelas normas de segurança e ergonomia, a EcoYield busca </w:t>
-      </w:r>
-      <w:r>
-        <w:rPr>
-          <w:rFonts w:ascii="Arial" w:hAnsi="Arial" w:cs="Arial"/>
-        </w:rPr>
-        <w:t xml:space="preserve">aumentar a Produtividade </w:t>
-      </w:r>
-      <w:r>
-        <w:rPr>
-          <w:rFonts w:ascii="Arial" w:hAnsi="Arial" w:cs="Arial"/>
-        </w:rPr>
-        <w:t>e melhorar a qualidade do trabalho realizado.</w:t>
-      </w:r>
-    </w:p>
-    <w:p>
-      <w:pPr>
-        <w:spacing w:before="240" w:after="159" w:line="257" w:lineRule="auto"/>
-        <w:ind w:left="-23" w:right="-23"/>
-        <w:jc w:val="center"/>
-        <w:rPr>
-          <w:rFonts w:ascii="Arial" w:hAnsi="Arial" w:eastAsia="Arial" w:cs="Arial"/>
-          <w:b/>
-          <w:bCs/>
-          <w:sz w:val="28"/>
-          <w:szCs w:val="28"/>
-        </w:rPr>
-      </w:pPr>
-    </w:p>
-    <w:p>
-      <w:pPr>
-        <w:spacing w:before="240" w:after="159" w:line="257" w:lineRule="auto"/>
-        <w:ind w:left="-23" w:right="-23"/>
-        <w:jc w:val="center"/>
-        <w:rPr>
-          <w:rFonts w:ascii="Arial" w:hAnsi="Arial" w:eastAsia="Arial" w:cs="Arial"/>
-          <w:b/>
-          <w:bCs/>
-          <w:sz w:val="28"/>
-          <w:szCs w:val="28"/>
-        </w:rPr>
-      </w:pPr>
-      <w:r>
-        <w:rPr>
-          <w:rFonts w:ascii="Arial" w:hAnsi="Arial" w:eastAsia="Arial" w:cs="Arial"/>
-          <w:b/>
-          <w:bCs/>
-          <w:sz w:val="28"/>
-          <w:szCs w:val="28"/>
-        </w:rPr>
-        <w:t>JUSTIFICATIVA</w:t>
-      </w:r>
-    </w:p>
-    <w:p>
-      <w:pPr>
-        <w:ind w:firstLine="720"/>
-        <w:jc w:val="both"/>
-        <w:rPr>
-          <w:rFonts w:ascii="Arial" w:hAnsi="Arial" w:eastAsia="Arial" w:cs="Arial"/>
-          <w:u w:val="single"/>
-        </w:rPr>
-      </w:pPr>
-      <w:r>
-        <w:rPr>
-          <w:rFonts w:ascii="Arial" w:hAnsi="Arial" w:eastAsia="Arial" w:cs="Arial"/>
-        </w:rPr>
-        <w:t xml:space="preserve">Em um estudo da </w:t>
-      </w:r>
-      <w:r>
-        <w:rPr>
-          <w:rFonts w:ascii="Arial" w:hAnsi="Arial" w:eastAsia="Arial" w:cs="Arial"/>
-        </w:rPr>
-        <w:t xml:space="preserve">Universidade de Cornell, </w:t>
-      </w:r>
-      <w:r>
-        <w:rPr>
-          <w:rFonts w:ascii="Arial" w:hAnsi="Arial" w:eastAsia="Arial" w:cs="Arial"/>
-        </w:rPr>
-        <w:t>se o ambiente possui 25º</w:t>
-      </w:r>
-      <w:r>
-        <w:rPr>
-          <w:rFonts w:ascii="Arial" w:hAnsi="Arial" w:eastAsia="Arial" w:cs="Arial"/>
-        </w:rPr>
-        <w:t>C</w:t>
-      </w:r>
-      <w:r>
-        <w:rPr>
-          <w:rFonts w:ascii="Arial" w:hAnsi="Arial" w:eastAsia="Arial" w:cs="Arial"/>
-        </w:rPr>
-        <w:t xml:space="preserve">, o funcionário digita </w:t>
-      </w:r>
-      <w:r>
-        <w:rPr>
-          <w:rFonts w:ascii="Arial" w:hAnsi="Arial" w:eastAsia="Arial" w:cs="Arial"/>
-        </w:rPr>
-        <w:t>100% do seu expediente</w:t>
-      </w:r>
-      <w:r>
-        <w:rPr>
-          <w:rFonts w:ascii="Arial" w:hAnsi="Arial" w:eastAsia="Arial" w:cs="Arial"/>
-        </w:rPr>
-        <w:t xml:space="preserve"> com 10% de erro na digitação, </w:t>
-      </w:r>
-      <w:r>
-        <w:rPr>
-          <w:rFonts w:ascii="Arial" w:hAnsi="Arial" w:eastAsia="Arial" w:cs="Arial"/>
-        </w:rPr>
-        <w:t xml:space="preserve">mas </w:t>
-      </w:r>
-      <w:r>
-        <w:rPr>
-          <w:rFonts w:ascii="Arial" w:hAnsi="Arial" w:eastAsia="Arial" w:cs="Arial"/>
-        </w:rPr>
-        <w:t xml:space="preserve">se a temperatura diminui para </w:t>
-      </w:r>
-      <w:r>
-        <w:rPr>
-          <w:rFonts w:ascii="Arial" w:hAnsi="Arial" w:eastAsia="Arial" w:cs="Arial"/>
-        </w:rPr>
-        <w:t>20ºC</w:t>
-      </w:r>
-      <w:r>
-        <w:rPr>
-          <w:rFonts w:ascii="Arial" w:hAnsi="Arial" w:eastAsia="Arial" w:cs="Arial"/>
-        </w:rPr>
         <w:t xml:space="preserve"> </w:t>
       </w:r>
-      <w:r>
-        <w:rPr>
-          <w:rFonts w:ascii="Arial" w:hAnsi="Arial" w:eastAsia="Arial" w:cs="Arial"/>
-        </w:rPr>
-        <w:t>(Se estiver no inverno)</w:t>
-      </w:r>
-      <w:r>
-        <w:rPr>
-          <w:rFonts w:ascii="Arial" w:hAnsi="Arial" w:eastAsia="Arial" w:cs="Arial"/>
-        </w:rPr>
-        <w:t xml:space="preserve"> </w:t>
-      </w:r>
-      <w:r>
-        <w:rPr>
-          <w:rFonts w:ascii="Arial" w:hAnsi="Arial" w:eastAsia="Arial" w:cs="Arial"/>
-        </w:rPr>
-        <w:t>cai para 57% do tempo</w:t>
-      </w:r>
-      <w:r>
-        <w:rPr>
-          <w:rFonts w:ascii="Arial" w:hAnsi="Arial" w:eastAsia="Arial" w:cs="Arial"/>
-        </w:rPr>
-        <w:t xml:space="preserve"> e</w:t>
-      </w:r>
-      <w:r>
-        <w:rPr>
-          <w:rFonts w:ascii="Arial" w:hAnsi="Arial" w:eastAsia="Arial" w:cs="Arial"/>
-        </w:rPr>
-        <w:t xml:space="preserve"> </w:t>
-      </w:r>
-      <w:r>
-        <w:rPr>
-          <w:rFonts w:ascii="Arial" w:hAnsi="Arial" w:eastAsia="Arial" w:cs="Arial"/>
-        </w:rPr>
-        <w:t xml:space="preserve">25% de erros. </w:t>
-      </w:r>
-      <w:r>
-        <w:rPr>
-          <w:rFonts w:ascii="Arial" w:hAnsi="Arial" w:eastAsia="Arial" w:cs="Arial"/>
-        </w:rPr>
-        <w:t xml:space="preserve">Com </w:t>
-      </w:r>
-      <w:r>
-        <w:rPr>
-          <w:rFonts w:ascii="Arial" w:hAnsi="Arial" w:eastAsia="Arial" w:cs="Arial"/>
-        </w:rPr>
-        <w:t xml:space="preserve">essa base a temperatura mantendo entre 21ºC e 25ºC </w:t>
-      </w:r>
-      <w:r>
-        <w:rPr>
-          <w:rFonts w:ascii="Arial" w:hAnsi="Arial" w:eastAsia="Arial" w:cs="Arial"/>
-        </w:rPr>
-        <w:t xml:space="preserve">a taxa de produtividade para o funcionário manter o ritmo do seu tempo se torna o ideal </w:t>
-      </w:r>
-      <w:r>
-        <w:rPr>
-          <w:rFonts w:ascii="Arial" w:hAnsi="Arial" w:eastAsia="Arial" w:cs="Arial"/>
-        </w:rPr>
-        <w:t>para se</w:t>
-      </w:r>
-      <w:r>
-        <w:rPr>
-          <w:rFonts w:ascii="Arial" w:hAnsi="Arial" w:eastAsia="Arial" w:cs="Arial"/>
-        </w:rPr>
-        <w:t xml:space="preserve"> ter no ambiente de trabalho</w:t>
-      </w:r>
-      <w:r>
-        <w:rPr>
-          <w:rFonts w:ascii="Arial" w:hAnsi="Arial" w:eastAsia="Arial" w:cs="Arial"/>
-        </w:rPr>
-        <w:t xml:space="preserve">, e </w:t>
-      </w:r>
-      <w:r>
-        <w:rPr>
-          <w:rFonts w:ascii="Arial" w:hAnsi="Arial" w:eastAsia="Arial" w:cs="Arial"/>
-        </w:rPr>
-        <w:t xml:space="preserve">utilizando </w:t>
-      </w:r>
-      <w:r>
-        <w:rPr>
-          <w:rFonts w:ascii="Arial" w:hAnsi="Arial" w:eastAsia="Arial" w:cs="Arial"/>
-        </w:rPr>
-        <w:t>a NR17 e a NR ISO 9241</w:t>
-      </w:r>
-      <w:r>
-        <w:rPr>
-          <w:rFonts w:ascii="Arial" w:hAnsi="Arial" w:eastAsia="Arial" w:cs="Arial"/>
-        </w:rPr>
-        <w:t xml:space="preserve"> nas empresas, pode </w:t>
-      </w:r>
-      <w:r>
-        <w:rPr>
-          <w:rFonts w:ascii="Arial" w:hAnsi="Arial" w:eastAsia="Arial" w:cs="Arial"/>
-        </w:rPr>
-        <w:t>manter a temperatura confortável e produtiva</w:t>
-      </w:r>
-      <w:r>
-        <w:rPr>
-          <w:rFonts w:ascii="Arial" w:hAnsi="Arial" w:eastAsia="Arial" w:cs="Arial"/>
-        </w:rPr>
-        <w:t>.</w:t>
-      </w:r>
-    </w:p>
-    <w:p>
-      <w:pPr>
-        <w:ind w:firstLine="720"/>
-        <w:jc w:val="both"/>
-        <w:rPr>
-          <w:rFonts w:ascii="Arial" w:hAnsi="Arial" w:eastAsia="Arial" w:cs="Arial"/>
-        </w:rPr>
-      </w:pPr>
-      <w:r>
-        <w:rPr>
-          <w:rFonts w:ascii="Arial" w:hAnsi="Arial" w:eastAsia="Arial" w:cs="Arial"/>
-        </w:rPr>
-        <w:t>Detalhadamente a NR17</w:t>
-      </w:r>
-      <w:r>
-        <w:rPr>
-          <w:rFonts w:ascii="Arial" w:hAnsi="Arial" w:eastAsia="Arial" w:cs="Arial"/>
-        </w:rPr>
-        <w:t xml:space="preserve"> diz que o ambiente do local de trabalho deve estar entre 20ºC e 23ºC e a NR ISO 9241 que diz que o ambiente apropriado no verão é 20ºC e 24ºC e no inverno de 23ºC a 26ºC. buscamos que o funcionário desempenhe em sua empresa seu verdadeiro potencial, tornando a empresa ciente sobre as condições de seus funcionários, e assim, podendo tomar medidas administrativas sobre a situação exterminando o problema antes que ele se agrave. E com isso, a </w:t>
-      </w:r>
-      <w:r>
-        <w:rPr>
-          <w:rFonts w:ascii="Arial" w:hAnsi="Arial" w:eastAsia="Arial" w:cs="Arial"/>
-        </w:rPr>
-        <w:t>empresa poderá manter um ambiente adequado para seus funcionários trabalharem, aumentando sua produtividade.</w:t>
-      </w:r>
-    </w:p>
-    <w:p>
-      <w:pPr>
-        <w:pStyle w:val="Normal"/>
-        <w:ind w:firstLine="720"/>
-        <w:jc w:val="both"/>
-        <w:rPr>
-          <w:rFonts w:ascii="Arial" w:hAnsi="Arial" w:cs="Arial"/>
-          <w:b w:val="0"/>
-          <w:bCs w:val="0"/>
-        </w:rPr>
-      </w:pPr>
-      <w:r>
-        <w:rPr>
-          <w:rFonts w:ascii="Arial" w:hAnsi="Arial" w:cs="Arial"/>
-          <w:b w:val="0"/>
-          <w:bCs w:val="0"/>
-        </w:rPr>
-        <w:t xml:space="preserve">Segundo diversas pesquisas realizadas </w:t>
-      </w:r>
-      <w:r>
-        <w:rPr>
-          <w:rFonts w:ascii="Arial" w:hAnsi="Arial" w:cs="Arial"/>
-          <w:b w:val="0"/>
-          <w:bCs w:val="0"/>
-        </w:rPr>
-        <w:t xml:space="preserve">pela Universidade de Cornell </w:t>
-      </w:r>
-      <w:r>
-        <w:rPr>
-          <w:rFonts w:ascii="Arial" w:hAnsi="Arial" w:cs="Arial"/>
-          <w:b w:val="0"/>
-          <w:bCs w:val="0"/>
-        </w:rPr>
-        <w:t xml:space="preserve">durante os </w:t>
-      </w:r>
-      <w:r>
-        <w:rPr>
-          <w:rFonts w:ascii="Arial" w:hAnsi="Arial" w:cs="Arial"/>
-          <w:b w:val="0"/>
-          <w:bCs w:val="0"/>
-        </w:rPr>
-        <w:t>últimos</w:t>
-      </w:r>
-      <w:r>
-        <w:rPr>
-          <w:rFonts w:ascii="Arial" w:hAnsi="Arial" w:cs="Arial"/>
-          <w:b w:val="0"/>
-          <w:bCs w:val="0"/>
-        </w:rPr>
-        <w:t xml:space="preserve"> anos, notou-se que o trabalhador pode perder até 50% de </w:t>
-      </w:r>
-      <w:r>
-        <w:rPr>
-          <w:rFonts w:ascii="Arial" w:hAnsi="Arial" w:cs="Arial"/>
-          <w:b w:val="0"/>
-          <w:bCs w:val="0"/>
-        </w:rPr>
-        <w:t>produtividade</w:t>
-      </w:r>
-      <w:r>
-        <w:rPr>
-          <w:rFonts w:ascii="Arial" w:hAnsi="Arial" w:cs="Arial"/>
-          <w:b w:val="0"/>
-          <w:bCs w:val="0"/>
-        </w:rPr>
-        <w:t xml:space="preserve"> </w:t>
-      </w:r>
-      <w:r>
-        <w:rPr>
-          <w:rFonts w:ascii="Arial" w:hAnsi="Arial" w:cs="Arial"/>
-          <w:b w:val="0"/>
-          <w:bCs w:val="0"/>
-        </w:rPr>
-        <w:t xml:space="preserve">ao decorrer das horas </w:t>
-      </w:r>
-      <w:r>
-        <w:rPr>
-          <w:rFonts w:ascii="Arial" w:hAnsi="Arial" w:cs="Arial"/>
-          <w:b w:val="0"/>
-          <w:bCs w:val="0"/>
-        </w:rPr>
-        <w:t>fora da temperatura ideal,</w:t>
-      </w:r>
-      <w:r>
-        <w:rPr>
-          <w:rFonts w:ascii="Arial" w:hAnsi="Arial" w:cs="Arial"/>
-          <w:b w:val="0"/>
-          <w:bCs w:val="0"/>
-        </w:rPr>
-        <w:t xml:space="preserve"> </w:t>
-      </w:r>
-      <w:r>
-        <w:rPr>
-          <w:rFonts w:ascii="Arial" w:hAnsi="Arial" w:cs="Arial"/>
-          <w:b w:val="0"/>
-          <w:bCs w:val="0"/>
-        </w:rPr>
-        <w:t>(Segundo NR17 e NR ISO 9241</w:t>
-      </w:r>
-      <w:r>
-        <w:rPr>
-          <w:rFonts w:ascii="Arial" w:hAnsi="Arial" w:cs="Arial"/>
-          <w:b w:val="0"/>
-          <w:bCs w:val="0"/>
-        </w:rPr>
-        <w:t>) esses</w:t>
-      </w:r>
-      <w:r>
-        <w:rPr>
-          <w:rFonts w:ascii="Arial" w:hAnsi="Arial" w:cs="Arial"/>
-          <w:b w:val="0"/>
-          <w:bCs w:val="0"/>
-        </w:rPr>
-        <w:t xml:space="preserve"> números durante um ano inteiro de produção podem</w:t>
-      </w:r>
-      <w:r>
-        <w:rPr>
-          <w:rFonts w:ascii="Arial" w:hAnsi="Arial" w:cs="Arial"/>
-          <w:b w:val="0"/>
-          <w:bCs w:val="0"/>
-        </w:rPr>
-        <w:t xml:space="preserve"> levar a sua empresa perder grande parte d</w:t>
-      </w:r>
-      <w:r>
-        <w:rPr>
-          <w:rFonts w:ascii="Arial" w:hAnsi="Arial" w:cs="Arial"/>
-          <w:b w:val="0"/>
-          <w:bCs w:val="0"/>
-        </w:rPr>
-        <w:t>e sua receita.</w:t>
-      </w:r>
-    </w:p>
-    <w:p>
-      <w:pPr>
-        <w:ind w:firstLine="720"/>
-        <w:jc w:val="both"/>
-        <w:rPr>
-          <w:rFonts w:ascii="Arial" w:hAnsi="Arial" w:cs="Arial"/>
-        </w:rPr>
-      </w:pPr>
-      <w:r>
-        <w:rPr>
-          <w:rFonts w:ascii="Arial" w:hAnsi="Arial" w:cs="Arial"/>
-          <w:b/>
-          <w:bCs/>
-        </w:rPr>
-        <w:t>Implementação da Solução:</w:t>
-      </w:r>
-      <w:r>
-        <w:rPr>
-          <w:rFonts w:ascii="Arial" w:hAnsi="Arial" w:cs="Arial"/>
-        </w:rPr>
-        <w:t xml:space="preserve"> Propomos a implementação de sistemas sensoriais de temperatura utilizando tecnologia Arduino, juntamente com o acesso à calculadora financeira para o cálculo do absenteísmo. Além disso, forneceremos acesso ao histórico dos registros sensoriais cadastrados, permitindo à empresa acompanhar de perto as condições do ambiente de trabalho e tomar medidas proativas para garantir o conforto e a produtividade dos funcionários.</w:t>
-      </w:r>
-    </w:p>
-    <w:p>
-      <w:pPr>
-        <w:ind w:firstLine="720"/>
-        <w:jc w:val="both"/>
-        <w:rPr>
-          <w:rFonts w:ascii="Arial" w:hAnsi="Arial" w:cs="Arial"/>
-        </w:rPr>
-      </w:pPr>
-    </w:p>
-    <w:p>
-      <w:pPr>
-        <w:ind w:firstLine="720"/>
-        <w:jc w:val="both"/>
-        <w:rPr>
-          <w:rFonts w:ascii="Arial" w:hAnsi="Arial" w:cs="Arial"/>
-        </w:rPr>
-      </w:pPr>
-    </w:p>
-    <w:p>
-      <w:pPr>
-        <w:spacing w:before="240" w:after="159" w:line="257" w:lineRule="auto"/>
-        <w:ind w:left="-23" w:right="-23"/>
-        <w:jc w:val="center"/>
-        <w:rPr>
-          <w:rFonts w:ascii="Arial" w:hAnsi="Arial" w:eastAsia="Arial" w:cs="Arial"/>
-        </w:rPr>
-      </w:pPr>
-      <w:r>
-        <w:rPr>
-          <w:rFonts w:ascii="Arial" w:hAnsi="Arial" w:eastAsia="Arial" w:cs="Arial"/>
-          <w:b/>
-          <w:bCs/>
-          <w:sz w:val="28"/>
-          <w:szCs w:val="28"/>
-        </w:rPr>
-        <w:t>OBJETIVO</w:t>
-      </w:r>
-    </w:p>
-    <w:p>
-      <w:pPr>
-        <w:spacing w:before="240" w:after="159" w:line="257" w:lineRule="auto"/>
-        <w:ind w:left="-23" w:right="-23" w:firstLine="720"/>
-        <w:jc w:val="both"/>
-        <w:rPr>
-          <w:rFonts w:ascii="Arial" w:hAnsi="Arial" w:eastAsia="Arial" w:cs="Arial"/>
-        </w:rPr>
-      </w:pPr>
-      <w:r>
-        <w:rPr>
-          <w:rFonts w:ascii="Arial" w:hAnsi="Arial" w:eastAsia="Arial" w:cs="Arial"/>
-        </w:rPr>
-        <w:t xml:space="preserve">Nosso principal interesse é informar a empresa sobre as condições de temperatura dos seus ambientes de trabalho, com o foco maior na redução do </w:t>
-      </w:r>
-      <w:r>
-        <w:rPr>
-          <w:rFonts w:ascii="Arial" w:hAnsi="Arial" w:eastAsia="Helvetica" w:cs="Arial"/>
-          <w:color w:val="010B21"/>
-        </w:rPr>
-        <w:t xml:space="preserve">índice de </w:t>
-      </w:r>
-      <w:r>
-        <w:rPr>
-          <w:rFonts w:ascii="Arial" w:hAnsi="Arial" w:eastAsia="Helvetica" w:cs="Arial"/>
-          <w:color w:val="010B21"/>
-        </w:rPr>
-        <w:t>baixa produtividade.</w:t>
-      </w:r>
-      <w:r>
-        <w:rPr>
-          <w:rFonts w:ascii="Arial" w:hAnsi="Arial" w:eastAsia="Helvetica" w:cs="Arial"/>
-          <w:color w:val="010B21"/>
-        </w:rPr>
-        <w:t xml:space="preserve"> Sendo assim, propomos a implementação dos sistemas sensoriais</w:t>
-      </w:r>
-      <w:r>
-        <w:rPr>
-          <w:rFonts w:ascii="Arial" w:hAnsi="Arial" w:eastAsia="Arial" w:cs="Arial"/>
-        </w:rPr>
-        <w:t xml:space="preserve"> </w:t>
-      </w:r>
-      <w:r>
-        <w:rPr>
-          <w:rFonts w:ascii="Arial" w:hAnsi="Arial" w:eastAsia="Arial" w:cs="Arial"/>
-        </w:rPr>
-        <w:t>de temperatura através da tecnologia Arduino,</w:t>
-      </w:r>
-      <w:r>
-        <w:rPr>
-          <w:rFonts w:ascii="Arial" w:hAnsi="Arial" w:eastAsia="Arial" w:cs="Arial"/>
-        </w:rPr>
-        <w:t xml:space="preserve"> </w:t>
-      </w:r>
-      <w:r>
-        <w:rPr>
-          <w:rFonts w:ascii="Arial" w:hAnsi="Arial" w:eastAsia="Arial" w:cs="Arial"/>
-        </w:rPr>
-        <w:t xml:space="preserve">o monitoramento dos sensores através de uma aplicação web com dashboard, para ter </w:t>
-      </w:r>
-      <w:r>
-        <w:rPr>
-          <w:rFonts w:ascii="Arial" w:hAnsi="Arial" w:eastAsia="Arial" w:cs="Arial"/>
-        </w:rPr>
-        <w:t>fácil gerenciamento e acesso ao controle de temperatura onde está instalado o sistema e manter um ambiente confortável ao funcionário para evitar a fadiga de se trabalhar em temperaturas inadequadas.</w:t>
-      </w:r>
-    </w:p>
-    <w:p>
-      <w:pPr>
-        <w:spacing w:before="240" w:after="159" w:line="257" w:lineRule="auto"/>
-        <w:ind w:left="-23" w:right="-23"/>
-        <w:jc w:val="center"/>
-      </w:pPr>
-    </w:p>
-    <w:p>
-      <w:pPr>
-        <w:spacing w:before="240" w:after="159" w:line="276" w:lineRule="auto"/>
-        <w:ind w:right="-23"/>
-        <w:jc w:val="center"/>
-      </w:pPr>
-      <w:r>
-        <w:rPr>
-          <w:rFonts w:ascii="Arial" w:hAnsi="Arial" w:eastAsia="Arial" w:cs="Arial"/>
-          <w:b/>
-          <w:bCs/>
-          <w:sz w:val="28"/>
-          <w:szCs w:val="28"/>
-        </w:rPr>
-        <w:t>ESCOPO: PROJETO &amp; REQUISITOS</w:t>
-      </w:r>
-    </w:p>
-    <w:p>
-      <w:pPr>
-        <w:pStyle w:val="Normal"/>
-        <w:spacing w:before="240" w:after="159" w:line="276" w:lineRule="auto"/>
-        <w:ind w:right="-23"/>
-        <w:jc w:val="center"/>
-      </w:pPr>
-    </w:p>
-    <w:p>
-      <w:pPr>
-        <w:pStyle w:val="Normal"/>
-        <w:spacing w:before="240" w:after="159" w:line="276" w:lineRule="auto"/>
-        <w:ind w:right="-23"/>
-        <w:jc w:val="center"/>
-      </w:pPr>
-    </w:p>
-    <w:p>
-      <w:pPr>
-        <w:pStyle w:val="Normal"/>
-        <w:spacing w:before="240" w:after="159" w:line="276" w:lineRule="auto"/>
-        <w:ind w:left="-23" w:right="-23"/>
-        <w:jc w:val="center"/>
-        <w:rPr>
-          <w:rFonts w:ascii="Arial" w:hAnsi="Arial" w:eastAsia="Arial" w:cs="Arial"/>
-          <w:noProof w:val="0"/>
-          <w:sz w:val="28"/>
-          <w:szCs w:val="28"/>
-          <w:lang w:val="pt-BR"/>
-        </w:rPr>
-      </w:pPr>
-      <w:r>
-        <w:rPr>
-          <w:rFonts w:ascii="Arial" w:hAnsi="Arial" w:eastAsia="Arial" w:cs="Arial"/>
-          <w:b w:val="1"/>
-          <w:bCs w:val="1"/>
-          <w:sz w:val="24"/>
-          <w:szCs w:val="24"/>
-        </w:rPr>
-        <w:t xml:space="preserve">Acesso </w:t>
-      </w:r>
-      <w:r>
-        <w:rPr>
-          <w:rFonts w:ascii="Arial" w:hAnsi="Arial" w:eastAsia="Arial" w:cs="Arial"/>
-          <w:b w:val="1"/>
-          <w:bCs w:val="1"/>
-          <w:sz w:val="24"/>
-          <w:szCs w:val="24"/>
-        </w:rPr>
-        <w:t>à</w:t>
-      </w:r>
-      <w:r>
-        <w:rPr>
-          <w:rFonts w:ascii="Arial" w:hAnsi="Arial" w:eastAsia="Arial" w:cs="Arial"/>
-          <w:b w:val="1"/>
-          <w:bCs w:val="1"/>
-          <w:sz w:val="24"/>
-          <w:szCs w:val="24"/>
-        </w:rPr>
-        <w:t xml:space="preserve"> tabela:</w:t>
-      </w:r>
-      <w:r>
-        <w:rPr>
-          <w:rFonts w:ascii="Arial" w:hAnsi="Arial" w:eastAsia="Arial" w:cs="Arial"/>
-          <w:b w:val="1"/>
-          <w:bCs w:val="1"/>
-          <w:sz w:val="28"/>
-          <w:szCs w:val="28"/>
-        </w:rPr>
-        <w:t xml:space="preserve"> </w:t>
-      </w:r>
-      <w:hyperlink r:id="Rb5a76ad0c0984b7f">
+      <w:hyperlink r:id="rId8">
+        <w:proofErr w:type="spellStart"/>
         <w:r>
           <w:rPr>
             <w:rStyle w:val="Hyperlink"/>
-            <w:noProof w:val="0"/>
-            <w:lang w:val="pt-BR"/>
           </w:rPr>
-          <w:t>Product Backlog</w:t>
+          <w:t>Product</w:t>
+        </w:r>
+        <w:proofErr w:type="spellEnd"/>
+        <w:r>
+          <w:rPr>
+            <w:rStyle w:val="Hyperlink"/>
+          </w:rPr>
+          <w:t xml:space="preserve"> Backlog</w:t>
         </w:r>
       </w:hyperlink>
     </w:p>
@@ -1450,7 +1444,7 @@
       </w:pPr>
       <w:r>
         <w:rPr>
-          <w:rFonts w:ascii="Arial" w:hAnsi="Arial" w:eastAsia="Arial" w:cs="Arial"/>
+          <w:rFonts w:ascii="Arial" w:eastAsia="Arial" w:hAnsi="Arial" w:cs="Arial"/>
           <w:b/>
           <w:bCs/>
           <w:sz w:val="28"/>
@@ -1465,7 +1459,7 @@
         <w:ind w:left="-23" w:right="-23"/>
         <w:jc w:val="center"/>
         <w:rPr>
-          <w:rFonts w:ascii="Arial" w:hAnsi="Arial" w:eastAsia="Arial" w:cs="Arial"/>
+          <w:rFonts w:ascii="Arial" w:eastAsia="Arial" w:hAnsi="Arial" w:cs="Arial"/>
           <w:b/>
           <w:bCs/>
           <w:sz w:val="28"/>
@@ -1478,7 +1472,7 @@
         </w:rPr>
         <w:lastRenderedPageBreak/>
         <w:drawing>
-          <wp:inline distT="0" distB="0" distL="0" distR="0" wp14:anchorId="5D3778E2" wp14:editId="55A7848F">
+          <wp:inline distT="0" distB="0" distL="0" distR="0" wp14:anchorId="5D3778E2" wp14:editId="19AEF7FF">
             <wp:extent cx="6858000" cy="3857625"/>
             <wp:effectExtent l="0" t="0" r="0" b="9525"/>
             <wp:docPr id="1204346068" name="Imagem 2" descr="Diagrama&#10;&#10;Descrição gerada automaticamente"/>
@@ -1493,7 +1487,7 @@
                     <pic:cNvPicPr/>
                   </pic:nvPicPr>
                   <pic:blipFill>
-                    <a:blip r:embed="rId8" cstate="print">
+                    <a:blip r:embed="rId9" cstate="print">
                       <a:extLst>
                         <a:ext uri="{28A0092B-C50C-407E-A947-70E740481C1C}">
                           <a14:useLocalDpi xmlns:a14="http://schemas.microsoft.com/office/drawing/2010/main" val="0"/>
@@ -1526,7 +1520,7 @@
         <w:ind w:left="-23" w:right="-23"/>
         <w:jc w:val="center"/>
         <w:rPr>
-          <w:rFonts w:ascii="Arial" w:hAnsi="Arial" w:eastAsia="Arial" w:cs="Arial"/>
+          <w:rFonts w:ascii="Arial" w:eastAsia="Arial" w:hAnsi="Arial" w:cs="Arial"/>
           <w:b/>
           <w:bCs/>
           <w:sz w:val="28"/>
@@ -1546,7 +1540,7 @@
       </w:pPr>
       <w:r>
         <w:rPr>
-          <w:rFonts w:ascii="Arial" w:hAnsi="Arial" w:eastAsia="Arial" w:cs="Arial"/>
+          <w:rFonts w:ascii="Arial" w:eastAsia="Arial" w:hAnsi="Arial" w:cs="Arial"/>
           <w:b/>
           <w:bCs/>
           <w:sz w:val="28"/>
@@ -1672,10 +1666,8 @@
         </w:numPr>
         <w:spacing w:before="240" w:after="159" w:line="276" w:lineRule="auto"/>
         <w:ind w:right="-23"/>
-        <w:rPr/>
-      </w:pPr>
-      <w:r>
-        <w:rPr/>
+      </w:pPr>
+      <w:r>
         <w:t>Fácil ciclo de ar do ar-condicionado.</w:t>
       </w:r>
     </w:p>
@@ -1688,19 +1680,9 @@
         </w:numPr>
         <w:spacing w:before="240" w:after="159" w:line="276" w:lineRule="auto"/>
         <w:ind w:right="-23"/>
-        <w:rPr/>
-      </w:pPr>
-      <w:r>
-        <w:rPr/>
-        <w:t xml:space="preserve">Ambiente </w:t>
-      </w:r>
-      <w:r>
-        <w:rPr/>
-        <w:t>Confortável</w:t>
-      </w:r>
-      <w:r>
-        <w:rPr/>
-        <w:t>.</w:t>
+      </w:pPr>
+      <w:r>
+        <w:t>Ambiente Confortável.</w:t>
       </w:r>
     </w:p>
     <w:p>
@@ -1820,10 +1802,9 @@
         </w:numPr>
         <w:spacing w:before="240" w:after="159" w:line="276" w:lineRule="auto"/>
         <w:ind w:right="-23"/>
-        <w:rPr/>
-      </w:pPr>
-      <w:r>
-        <w:rPr/>
+      </w:pPr>
+      <w:r>
+        <w:lastRenderedPageBreak/>
         <w:t>Controle dos funcionários.</w:t>
       </w:r>
     </w:p>
@@ -1836,10 +1817,8 @@
         </w:numPr>
         <w:spacing w:before="240" w:after="159" w:line="276" w:lineRule="auto"/>
         <w:ind w:right="-23"/>
-        <w:rPr/>
-      </w:pPr>
-      <w:r>
-        <w:rPr/>
+      </w:pPr>
+      <w:r>
         <w:t>Manutenção física dos sensores e de outro dispositivo.</w:t>
       </w:r>
     </w:p>
@@ -1852,19 +1831,9 @@
         </w:numPr>
         <w:spacing w:before="240" w:after="159" w:line="276" w:lineRule="auto"/>
         <w:ind w:right="-23"/>
-        <w:rPr/>
-      </w:pPr>
-      <w:r>
-        <w:rPr/>
-        <w:t xml:space="preserve">Ondas </w:t>
-      </w:r>
-      <w:r>
-        <w:rPr/>
-        <w:t>eletromagnéticas</w:t>
-      </w:r>
-      <w:r>
-        <w:rPr/>
-        <w:t xml:space="preserve"> muito próximo dos sensores.</w:t>
+      </w:pPr>
+      <w:r>
+        <w:t>Ondas eletromagnéticas muito próximo dos sensores.</w:t>
       </w:r>
     </w:p>
     <w:p>
@@ -1876,10 +1845,8 @@
         </w:numPr>
         <w:spacing w:before="240" w:after="159" w:line="276" w:lineRule="auto"/>
         <w:ind w:right="-23"/>
-        <w:rPr/>
-      </w:pPr>
-      <w:r>
-        <w:rPr/>
+      </w:pPr>
+      <w:r>
         <w:t>Janelas abertas.</w:t>
       </w:r>
     </w:p>
@@ -1931,7 +1898,7 @@
         <w:ind w:left="-23" w:right="-23"/>
         <w:jc w:val="both"/>
         <w:rPr>
-          <w:rFonts w:ascii="Arial" w:hAnsi="Arial" w:eastAsia="Arial" w:cs="Arial"/>
+          <w:rFonts w:ascii="Arial" w:eastAsia="Arial" w:hAnsi="Arial" w:cs="Arial"/>
           <w:b/>
           <w:bCs/>
           <w:sz w:val="28"/>
@@ -1945,7 +1912,7 @@
         <w:ind w:left="-23" w:right="-23"/>
         <w:jc w:val="both"/>
         <w:rPr>
-          <w:rFonts w:ascii="Arial" w:hAnsi="Arial" w:eastAsia="Arial" w:cs="Arial"/>
+          <w:rFonts w:ascii="Arial" w:eastAsia="Arial" w:hAnsi="Arial" w:cs="Arial"/>
           <w:b/>
           <w:bCs/>
           <w:sz w:val="28"/>
@@ -1959,7 +1926,7 @@
         <w:ind w:left="-23" w:right="-23"/>
         <w:jc w:val="both"/>
         <w:rPr>
-          <w:rFonts w:ascii="Arial" w:hAnsi="Arial" w:eastAsia="Arial" w:cs="Arial"/>
+          <w:rFonts w:ascii="Arial" w:eastAsia="Arial" w:hAnsi="Arial" w:cs="Arial"/>
           <w:b/>
           <w:bCs/>
           <w:sz w:val="28"/>
@@ -1973,7 +1940,7 @@
         <w:ind w:left="-23" w:right="-23"/>
         <w:jc w:val="both"/>
         <w:rPr>
-          <w:rFonts w:ascii="Arial" w:hAnsi="Arial" w:eastAsia="Arial" w:cs="Arial"/>
+          <w:rFonts w:ascii="Arial" w:eastAsia="Arial" w:hAnsi="Arial" w:cs="Arial"/>
           <w:b/>
           <w:bCs/>
           <w:sz w:val="28"/>
@@ -1983,14 +1950,13 @@
     </w:p>
     <w:p>
       <w:pPr>
-        <w:pStyle w:val="Normal"/>
-        <w:spacing w:before="240" w:after="159" w:line="276" w:lineRule="auto"/>
-        <w:ind w:left="-23" w:right="-23"/>
-        <w:jc w:val="both"/>
-        <w:rPr>
-          <w:rFonts w:ascii="Arial" w:hAnsi="Arial" w:eastAsia="Arial" w:cs="Arial"/>
-          <w:b w:val="1"/>
-          <w:bCs w:val="1"/>
+        <w:spacing w:before="240" w:after="159" w:line="276" w:lineRule="auto"/>
+        <w:ind w:left="-23" w:right="-23"/>
+        <w:jc w:val="both"/>
+        <w:rPr>
+          <w:rFonts w:ascii="Arial" w:eastAsia="Arial" w:hAnsi="Arial" w:cs="Arial"/>
+          <w:b/>
+          <w:bCs/>
           <w:sz w:val="28"/>
           <w:szCs w:val="28"/>
         </w:rPr>
@@ -1998,14 +1964,13 @@
     </w:p>
     <w:p>
       <w:pPr>
-        <w:pStyle w:val="Normal"/>
-        <w:spacing w:before="240" w:after="159" w:line="276" w:lineRule="auto"/>
-        <w:ind w:left="-23" w:right="-23"/>
-        <w:jc w:val="both"/>
-        <w:rPr>
-          <w:rFonts w:ascii="Arial" w:hAnsi="Arial" w:eastAsia="Arial" w:cs="Arial"/>
-          <w:b w:val="1"/>
-          <w:bCs w:val="1"/>
+        <w:spacing w:before="240" w:after="159" w:line="276" w:lineRule="auto"/>
+        <w:ind w:left="-23" w:right="-23"/>
+        <w:jc w:val="both"/>
+        <w:rPr>
+          <w:rFonts w:ascii="Arial" w:eastAsia="Arial" w:hAnsi="Arial" w:cs="Arial"/>
+          <w:b/>
+          <w:bCs/>
           <w:sz w:val="28"/>
           <w:szCs w:val="28"/>
         </w:rPr>
@@ -2013,14 +1978,13 @@
     </w:p>
     <w:p>
       <w:pPr>
-        <w:pStyle w:val="Normal"/>
-        <w:spacing w:before="240" w:after="159" w:line="276" w:lineRule="auto"/>
-        <w:ind w:left="-23" w:right="-23"/>
-        <w:jc w:val="both"/>
-        <w:rPr>
-          <w:rFonts w:ascii="Arial" w:hAnsi="Arial" w:eastAsia="Arial" w:cs="Arial"/>
-          <w:b w:val="1"/>
-          <w:bCs w:val="1"/>
+        <w:spacing w:before="240" w:after="159" w:line="276" w:lineRule="auto"/>
+        <w:ind w:left="-23" w:right="-23"/>
+        <w:jc w:val="both"/>
+        <w:rPr>
+          <w:rFonts w:ascii="Arial" w:eastAsia="Arial" w:hAnsi="Arial" w:cs="Arial"/>
+          <w:b/>
+          <w:bCs/>
           <w:sz w:val="28"/>
           <w:szCs w:val="28"/>
         </w:rPr>
@@ -2031,15 +1995,100 @@
         <w:spacing w:before="240" w:after="159" w:line="276" w:lineRule="auto"/>
         <w:ind w:left="-23" w:right="-23"/>
         <w:jc w:val="both"/>
-      </w:pPr>
-      <w:r>
-        <w:rPr>
-          <w:rFonts w:ascii="Arial" w:hAnsi="Arial" w:eastAsia="Arial" w:cs="Arial"/>
-          <w:b w:val="1"/>
-          <w:bCs w:val="1"/>
+        <w:rPr>
+          <w:rFonts w:ascii="Arial" w:eastAsia="Arial" w:hAnsi="Arial" w:cs="Arial"/>
+          <w:b/>
+          <w:bCs/>
           <w:sz w:val="28"/>
           <w:szCs w:val="28"/>
         </w:rPr>
+      </w:pPr>
+    </w:p>
+    <w:p>
+      <w:pPr>
+        <w:spacing w:before="240" w:after="159" w:line="276" w:lineRule="auto"/>
+        <w:ind w:left="-23" w:right="-23"/>
+        <w:jc w:val="both"/>
+        <w:rPr>
+          <w:rFonts w:ascii="Arial" w:eastAsia="Arial" w:hAnsi="Arial" w:cs="Arial"/>
+          <w:b/>
+          <w:bCs/>
+          <w:sz w:val="28"/>
+          <w:szCs w:val="28"/>
+        </w:rPr>
+      </w:pPr>
+    </w:p>
+    <w:p>
+      <w:pPr>
+        <w:spacing w:before="240" w:after="159" w:line="276" w:lineRule="auto"/>
+        <w:ind w:left="-23" w:right="-23"/>
+        <w:jc w:val="both"/>
+        <w:rPr>
+          <w:rFonts w:ascii="Arial" w:eastAsia="Arial" w:hAnsi="Arial" w:cs="Arial"/>
+          <w:b/>
+          <w:bCs/>
+          <w:sz w:val="28"/>
+          <w:szCs w:val="28"/>
+        </w:rPr>
+      </w:pPr>
+    </w:p>
+    <w:p>
+      <w:pPr>
+        <w:spacing w:before="240" w:after="159" w:line="276" w:lineRule="auto"/>
+        <w:ind w:left="-23" w:right="-23"/>
+        <w:jc w:val="both"/>
+        <w:rPr>
+          <w:rFonts w:ascii="Arial" w:eastAsia="Arial" w:hAnsi="Arial" w:cs="Arial"/>
+          <w:b/>
+          <w:bCs/>
+          <w:sz w:val="28"/>
+          <w:szCs w:val="28"/>
+        </w:rPr>
+      </w:pPr>
+    </w:p>
+    <w:p>
+      <w:pPr>
+        <w:spacing w:before="240" w:after="159" w:line="276" w:lineRule="auto"/>
+        <w:ind w:left="-23" w:right="-23"/>
+        <w:jc w:val="both"/>
+        <w:rPr>
+          <w:rFonts w:ascii="Arial" w:eastAsia="Arial" w:hAnsi="Arial" w:cs="Arial"/>
+          <w:b/>
+          <w:bCs/>
+          <w:sz w:val="28"/>
+          <w:szCs w:val="28"/>
+        </w:rPr>
+      </w:pPr>
+    </w:p>
+    <w:p>
+      <w:pPr>
+        <w:spacing w:before="240" w:after="159" w:line="276" w:lineRule="auto"/>
+        <w:ind w:left="-23" w:right="-23"/>
+        <w:jc w:val="both"/>
+        <w:rPr>
+          <w:rFonts w:ascii="Arial" w:eastAsia="Arial" w:hAnsi="Arial" w:cs="Arial"/>
+          <w:b/>
+          <w:bCs/>
+          <w:sz w:val="28"/>
+          <w:szCs w:val="28"/>
+        </w:rPr>
+      </w:pPr>
+    </w:p>
+    <w:p>
+      <w:pPr>
+        <w:spacing w:before="240" w:after="159" w:line="276" w:lineRule="auto"/>
+        <w:ind w:left="-23" w:right="-23"/>
+        <w:jc w:val="both"/>
+      </w:pPr>
+      <w:r>
+        <w:rPr>
+          <w:rFonts w:ascii="Arial" w:eastAsia="Arial" w:hAnsi="Arial" w:cs="Arial"/>
+          <w:b/>
+          <w:bCs/>
+          <w:sz w:val="28"/>
+          <w:szCs w:val="28"/>
+        </w:rPr>
+        <w:lastRenderedPageBreak/>
         <w:t>REFERÊNCIAS BIBLIOGRÁFICAS</w:t>
       </w:r>
     </w:p>
@@ -2086,7 +2135,7 @@
         <w:ind w:left="-23" w:right="-23"/>
         <w:jc w:val="both"/>
         <w:rPr>
-          <w:rFonts w:ascii="Arial" w:hAnsi="Arial" w:eastAsia="Arial" w:cs="Arial"/>
+          <w:rFonts w:ascii="Arial" w:eastAsia="Arial" w:hAnsi="Arial" w:cs="Arial"/>
           <w:b/>
           <w:bCs/>
           <w:color w:val="000000" w:themeColor="text1"/>
@@ -2094,10 +2143,10 @@
           <w:szCs w:val="24"/>
         </w:rPr>
       </w:pPr>
-      <w:bookmarkStart w:name="_Toc138163642" w:id="0"/>
-      <w:r>
-        <w:rPr>
-          <w:rFonts w:ascii="Arial" w:hAnsi="Arial" w:eastAsia="Arial" w:cs="Arial"/>
+      <w:bookmarkStart w:id="0" w:name="_Toc138163642"/>
+      <w:r>
+        <w:rPr>
+          <w:rFonts w:ascii="Arial" w:eastAsia="Arial" w:hAnsi="Arial" w:cs="Arial"/>
           <w:b/>
           <w:bCs/>
           <w:color w:val="000000" w:themeColor="text1"/>
@@ -2114,7 +2163,7 @@
         <w:ind w:left="-23" w:right="-23"/>
         <w:jc w:val="both"/>
       </w:pPr>
-      <w:hyperlink r:id="rId9">
+      <w:hyperlink r:id="rId10">
         <w:r>
           <w:rPr>
             <w:rStyle w:val="Hyperlink"/>
@@ -2140,14 +2189,14 @@
         <w:spacing w:before="240" w:after="159" w:line="276" w:lineRule="auto"/>
         <w:jc w:val="both"/>
         <w:rPr>
-          <w:rFonts w:ascii="Arial" w:hAnsi="Arial" w:eastAsia="Arial" w:cs="Arial"/>
-          <w:b/>
-          <w:bCs/>
-        </w:rPr>
-      </w:pPr>
-      <w:r>
-        <w:rPr>
-          <w:rFonts w:ascii="Arial" w:hAnsi="Arial" w:eastAsia="Arial" w:cs="Arial"/>
+          <w:rFonts w:ascii="Arial" w:eastAsia="Arial" w:hAnsi="Arial" w:cs="Arial"/>
+          <w:b/>
+          <w:bCs/>
+        </w:rPr>
+      </w:pPr>
+      <w:r>
+        <w:rPr>
+          <w:rFonts w:ascii="Arial" w:eastAsia="Arial" w:hAnsi="Arial" w:cs="Arial"/>
           <w:b/>
           <w:bCs/>
         </w:rPr>
@@ -2160,7 +2209,7 @@
         <w:ind w:left="-23" w:right="-23"/>
         <w:jc w:val="both"/>
       </w:pPr>
-      <w:hyperlink r:id="rId10">
+      <w:hyperlink r:id="rId11">
         <w:r>
           <w:rPr>
             <w:rStyle w:val="Hyperlink"/>
@@ -2180,7 +2229,7 @@
         <w:ind w:left="-23" w:right="-23"/>
         <w:jc w:val="both"/>
         <w:rPr>
-          <w:rFonts w:ascii="Arial" w:hAnsi="Arial" w:eastAsia="Arial" w:cs="Arial"/>
+          <w:rFonts w:ascii="Arial" w:eastAsia="Arial" w:hAnsi="Arial" w:cs="Arial"/>
           <w:b/>
           <w:bCs/>
           <w:color w:val="000000" w:themeColor="text1"/>
@@ -2188,10 +2237,10 @@
           <w:szCs w:val="24"/>
         </w:rPr>
       </w:pPr>
-      <w:bookmarkStart w:name="_Toc61894586" w:id="1"/>
-      <w:r>
-        <w:rPr>
-          <w:rFonts w:ascii="Arial" w:hAnsi="Arial" w:eastAsia="Arial" w:cs="Arial"/>
+      <w:bookmarkStart w:id="1" w:name="_Toc61894586"/>
+      <w:r>
+        <w:rPr>
+          <w:rFonts w:ascii="Arial" w:eastAsia="Arial" w:hAnsi="Arial" w:cs="Arial"/>
           <w:b/>
           <w:bCs/>
           <w:color w:val="000000" w:themeColor="text1"/>
@@ -2208,7 +2257,7 @@
         <w:ind w:left="-23" w:right="-23"/>
         <w:jc w:val="both"/>
       </w:pPr>
-      <w:hyperlink r:id="rId11">
+      <w:hyperlink r:id="rId12">
         <w:r>
           <w:rPr>
             <w:rStyle w:val="Hyperlink"/>
@@ -2227,11 +2276,10 @@
       </w:pPr>
       <w:r>
         <w:rPr>
-          <w:rFonts w:ascii="Arial" w:hAnsi="Arial" w:eastAsia="Arial" w:cs="Arial"/>
-          <w:b/>
-          <w:bCs/>
-        </w:rPr>
-        <w:lastRenderedPageBreak/>
+          <w:rFonts w:ascii="Arial" w:eastAsia="Arial" w:hAnsi="Arial" w:cs="Arial"/>
+          <w:b/>
+          <w:bCs/>
+        </w:rPr>
         <w:t>EXCESSO DE CALOR: CONHEÇA OS RISCOS GERADOS PELO CALOR NO AMBIENTE TRABALHO</w:t>
       </w:r>
     </w:p>
@@ -2241,7 +2289,7 @@
         <w:ind w:left="-23" w:right="-23"/>
         <w:jc w:val="both"/>
       </w:pPr>
-      <w:hyperlink r:id="rId12">
+      <w:hyperlink r:id="rId13">
         <w:r>
           <w:rPr>
             <w:rStyle w:val="Hyperlink"/>
@@ -2260,7 +2308,7 @@
       </w:pPr>
       <w:r>
         <w:rPr>
-          <w:rFonts w:ascii="Arial" w:hAnsi="Arial" w:eastAsia="Arial" w:cs="Arial"/>
+          <w:rFonts w:ascii="Arial" w:eastAsia="Arial" w:hAnsi="Arial" w:cs="Arial"/>
           <w:b/>
           <w:bCs/>
         </w:rPr>
@@ -2273,7 +2321,7 @@
         <w:ind w:left="-23" w:right="-23"/>
         <w:jc w:val="both"/>
       </w:pPr>
-      <w:hyperlink r:id="rId13">
+      <w:hyperlink r:id="rId14">
         <w:r>
           <w:rPr>
             <w:rStyle w:val="Hyperlink"/>
@@ -2292,7 +2340,7 @@
       </w:pPr>
       <w:r>
         <w:rPr>
-          <w:rFonts w:ascii="Arial" w:hAnsi="Arial" w:eastAsia="Arial" w:cs="Arial"/>
+          <w:rFonts w:ascii="Arial" w:eastAsia="Arial" w:hAnsi="Arial" w:cs="Arial"/>
           <w:b/>
           <w:bCs/>
         </w:rPr>
@@ -2304,7 +2352,7 @@
         <w:spacing w:before="240" w:after="159" w:line="276" w:lineRule="auto"/>
         <w:jc w:val="both"/>
       </w:pPr>
-      <w:hyperlink r:id="rId14">
+      <w:hyperlink r:id="rId15">
         <w:r>
           <w:rPr>
             <w:rStyle w:val="Hyperlink"/>
@@ -2321,14 +2369,14 @@
         <w:spacing w:before="240" w:after="159" w:line="259" w:lineRule="auto"/>
         <w:jc w:val="both"/>
         <w:rPr>
-          <w:rFonts w:ascii="Arial" w:hAnsi="Arial" w:eastAsia="Arial" w:cs="Arial"/>
-          <w:b/>
-          <w:bCs/>
-        </w:rPr>
-      </w:pPr>
-      <w:r>
-        <w:rPr>
-          <w:rFonts w:ascii="Arial" w:hAnsi="Arial" w:eastAsia="Arial" w:cs="Arial"/>
+          <w:rFonts w:ascii="Arial" w:eastAsia="Arial" w:hAnsi="Arial" w:cs="Arial"/>
+          <w:b/>
+          <w:bCs/>
+        </w:rPr>
+      </w:pPr>
+      <w:r>
+        <w:rPr>
+          <w:rFonts w:ascii="Arial" w:eastAsia="Arial" w:hAnsi="Arial" w:cs="Arial"/>
           <w:b/>
           <w:bCs/>
         </w:rPr>
@@ -2340,8 +2388,14 @@
         <w:spacing w:before="240" w:after="159" w:line="276" w:lineRule="auto"/>
         <w:ind w:left="-23" w:right="-23"/>
         <w:jc w:val="both"/>
-      </w:pPr>
-      <w:hyperlink r:id="rId15">
+        <w:rPr>
+          <w:rStyle w:val="Hyperlink"/>
+          <w:b/>
+          <w:bCs/>
+          <w:color w:val="0563C1"/>
+        </w:rPr>
+      </w:pPr>
+      <w:hyperlink r:id="rId16">
         <w:r>
           <w:rPr>
             <w:rStyle w:val="Hyperlink"/>
@@ -2353,10 +2407,148 @@
         </w:r>
       </w:hyperlink>
     </w:p>
+    <w:p>
+      <w:pPr>
+        <w:spacing w:before="240" w:after="159" w:line="276" w:lineRule="auto"/>
+        <w:ind w:left="-23" w:right="-23"/>
+        <w:jc w:val="both"/>
+        <w:rPr>
+          <w:rStyle w:val="selectable-text"/>
+          <w:rFonts w:ascii="Arial" w:hAnsi="Arial" w:cs="Arial"/>
+          <w:b/>
+          <w:bCs/>
+        </w:rPr>
+      </w:pPr>
+      <w:r>
+        <w:rPr>
+          <w:rStyle w:val="selectable-text"/>
+          <w:rFonts w:ascii="Arial" w:hAnsi="Arial" w:cs="Arial"/>
+          <w:b/>
+          <w:bCs/>
+        </w:rPr>
+        <w:t>Entenda o que é Rentabilidade e como fazer o cálculo</w:t>
+      </w:r>
+    </w:p>
+    <w:p>
+      <w:pPr>
+        <w:spacing w:before="240" w:after="159" w:line="276" w:lineRule="auto"/>
+        <w:ind w:left="-23" w:right="-23"/>
+        <w:jc w:val="both"/>
+        <w:rPr>
+          <w:b/>
+          <w:bCs/>
+          <w:color w:val="215E99" w:themeColor="text2" w:themeTint="BF"/>
+        </w:rPr>
+      </w:pPr>
+      <w:hyperlink r:id="rId17" w:anchor=":~:text=Para%20analisar%20a%20rentabilidade%20de,que%20foi%20feito%2C%20vezes%20100" w:history="1">
+        <w:r>
+          <w:rPr>
+            <w:rStyle w:val="Hyperlink"/>
+            <w:b/>
+            <w:bCs/>
+            <w:color w:val="215E99" w:themeColor="text2" w:themeTint="BF"/>
+          </w:rPr>
+          <w:t>https://vexpenses.com.br/blog/rentabilidade/#:~:text=Para%20analisar%20a%20rentabilidade%20de,que%20foi%20feito%2C%20vezes%20100</w:t>
+        </w:r>
+      </w:hyperlink>
+    </w:p>
+    <w:p>
+      <w:pPr>
+        <w:spacing w:before="240" w:after="159" w:line="276" w:lineRule="auto"/>
+        <w:ind w:left="-23" w:right="-23"/>
+        <w:jc w:val="both"/>
+        <w:rPr>
+          <w:rStyle w:val="selectable-text"/>
+          <w:b/>
+          <w:bCs/>
+        </w:rPr>
+      </w:pPr>
+      <w:r>
+        <w:rPr>
+          <w:rStyle w:val="selectable-text"/>
+          <w:b/>
+          <w:bCs/>
+        </w:rPr>
+        <w:t>Quanto custa um funcionário para empresa? Veja o cálculo e como economizar na contratação</w:t>
+      </w:r>
+    </w:p>
+    <w:p>
+      <w:pPr>
+        <w:spacing w:before="240" w:after="159" w:line="276" w:lineRule="auto"/>
+        <w:ind w:left="-23" w:right="-23"/>
+        <w:jc w:val="both"/>
+        <w:rPr>
+          <w:b/>
+          <w:bCs/>
+          <w:color w:val="215E99" w:themeColor="text2" w:themeTint="BF"/>
+        </w:rPr>
+      </w:pPr>
+      <w:hyperlink r:id="rId18" w:history="1">
+        <w:r>
+          <w:rPr>
+            <w:rStyle w:val="Hyperlink"/>
+            <w:b/>
+            <w:bCs/>
+            <w:color w:val="215E99" w:themeColor="text2" w:themeTint="BF"/>
+          </w:rPr>
+          <w:t>https://www.contabilizei.com.br/contabilidade-online/quanto-custa-um-funcionario-para-empresa/</w:t>
+        </w:r>
+      </w:hyperlink>
+    </w:p>
+    <w:p>
+      <w:pPr>
+        <w:spacing w:before="240" w:after="159" w:line="276" w:lineRule="auto"/>
+        <w:ind w:left="-23" w:right="-23"/>
+        <w:jc w:val="both"/>
+        <w:rPr>
+          <w:rStyle w:val="selectable-text"/>
+          <w:b/>
+          <w:bCs/>
+        </w:rPr>
+      </w:pPr>
+      <w:r>
+        <w:rPr>
+          <w:rStyle w:val="selectable-text"/>
+          <w:b/>
+          <w:bCs/>
+        </w:rPr>
+        <w:t>O que é rentabilidade e como calcular nos investimentos</w:t>
+      </w:r>
+    </w:p>
+    <w:p>
+      <w:pPr>
+        <w:spacing w:before="240" w:after="159" w:line="276" w:lineRule="auto"/>
+        <w:ind w:left="-23" w:right="-23"/>
+        <w:jc w:val="both"/>
+        <w:rPr>
+          <w:b/>
+          <w:bCs/>
+          <w:color w:val="215E99" w:themeColor="text2" w:themeTint="BF"/>
+        </w:rPr>
+      </w:pPr>
+      <w:hyperlink r:id="rId19" w:history="1">
+        <w:r>
+          <w:rPr>
+            <w:rStyle w:val="Hyperlink"/>
+            <w:b/>
+            <w:bCs/>
+            <w:color w:val="215E99" w:themeColor="text2" w:themeTint="BF"/>
+          </w:rPr>
+          <w:t>https://www.infomoney.com.br/guias/rentabilidade/</w:t>
+        </w:r>
+      </w:hyperlink>
+    </w:p>
+    <w:p>
+      <w:pPr>
+        <w:spacing w:before="240" w:after="159" w:line="276" w:lineRule="auto"/>
+        <w:ind w:left="-23" w:right="-23"/>
+        <w:jc w:val="both"/>
+      </w:pPr>
+    </w:p>
     <w:sectPr>
-      <w:headerReference w:type="default" r:id="rId16"/>
-      <w:footerReference w:type="default" r:id="rId17"/>
-      <w:pgSz w:w="12240" w:h="15840" w:orient="portrait"/>
+      <w:headerReference w:type="default" r:id="rId20"/>
+      <w:footerReference w:type="default" r:id="rId21"/>
+      <w:pgSz w:w="12240" w:h="15840"/>
       <w:pgMar w:top="720" w:right="720" w:bottom="720" w:left="720" w:header="720" w:footer="720" w:gutter="0"/>
       <w:cols w:space="720"/>
       <w:docGrid w:linePitch="360"/>
@@ -2566,7 +2758,7 @@
         <w:ind w:left="1440" w:hanging="360"/>
       </w:pPr>
       <w:rPr>
-        <w:rFonts w:hint="default" w:ascii="Symbol" w:hAnsi="Symbol"/>
+        <w:rFonts w:ascii="Symbol" w:hAnsi="Symbol" w:hint="default"/>
       </w:rPr>
     </w:lvl>
     <w:lvl w:ilvl="1" w:tplc="04160003" w:tentative="1">
@@ -2578,7 +2770,7 @@
         <w:ind w:left="2160" w:hanging="360"/>
       </w:pPr>
       <w:rPr>
-        <w:rFonts w:hint="default" w:ascii="Courier New" w:hAnsi="Courier New" w:cs="Courier New"/>
+        <w:rFonts w:ascii="Courier New" w:hAnsi="Courier New" w:cs="Courier New" w:hint="default"/>
       </w:rPr>
     </w:lvl>
     <w:lvl w:ilvl="2" w:tplc="04160005" w:tentative="1">
@@ -2590,7 +2782,7 @@
         <w:ind w:left="2880" w:hanging="360"/>
       </w:pPr>
       <w:rPr>
-        <w:rFonts w:hint="default" w:ascii="Wingdings" w:hAnsi="Wingdings"/>
+        <w:rFonts w:ascii="Wingdings" w:hAnsi="Wingdings" w:hint="default"/>
       </w:rPr>
     </w:lvl>
     <w:lvl w:ilvl="3" w:tplc="04160001" w:tentative="1">
@@ -2602,7 +2794,7 @@
         <w:ind w:left="3600" w:hanging="360"/>
       </w:pPr>
       <w:rPr>
-        <w:rFonts w:hint="default" w:ascii="Symbol" w:hAnsi="Symbol"/>
+        <w:rFonts w:ascii="Symbol" w:hAnsi="Symbol" w:hint="default"/>
       </w:rPr>
     </w:lvl>
     <w:lvl w:ilvl="4" w:tplc="04160003" w:tentative="1">
@@ -2614,7 +2806,7 @@
         <w:ind w:left="4320" w:hanging="360"/>
       </w:pPr>
       <w:rPr>
-        <w:rFonts w:hint="default" w:ascii="Courier New" w:hAnsi="Courier New" w:cs="Courier New"/>
+        <w:rFonts w:ascii="Courier New" w:hAnsi="Courier New" w:cs="Courier New" w:hint="default"/>
       </w:rPr>
     </w:lvl>
     <w:lvl w:ilvl="5" w:tplc="04160005" w:tentative="1">
@@ -2626,7 +2818,7 @@
         <w:ind w:left="5040" w:hanging="360"/>
       </w:pPr>
       <w:rPr>
-        <w:rFonts w:hint="default" w:ascii="Wingdings" w:hAnsi="Wingdings"/>
+        <w:rFonts w:ascii="Wingdings" w:hAnsi="Wingdings" w:hint="default"/>
       </w:rPr>
     </w:lvl>
     <w:lvl w:ilvl="6" w:tplc="04160001" w:tentative="1">
@@ -2638,7 +2830,7 @@
         <w:ind w:left="5760" w:hanging="360"/>
       </w:pPr>
       <w:rPr>
-        <w:rFonts w:hint="default" w:ascii="Symbol" w:hAnsi="Symbol"/>
+        <w:rFonts w:ascii="Symbol" w:hAnsi="Symbol" w:hint="default"/>
       </w:rPr>
     </w:lvl>
     <w:lvl w:ilvl="7" w:tplc="04160003" w:tentative="1">
@@ -2650,7 +2842,7 @@
         <w:ind w:left="6480" w:hanging="360"/>
       </w:pPr>
       <w:rPr>
-        <w:rFonts w:hint="default" w:ascii="Courier New" w:hAnsi="Courier New" w:cs="Courier New"/>
+        <w:rFonts w:ascii="Courier New" w:hAnsi="Courier New" w:cs="Courier New" w:hint="default"/>
       </w:rPr>
     </w:lvl>
     <w:lvl w:ilvl="8" w:tplc="04160005" w:tentative="1">
@@ -2662,7 +2854,7 @@
         <w:ind w:left="7200" w:hanging="360"/>
       </w:pPr>
       <w:rPr>
-        <w:rFonts w:hint="default" w:ascii="Wingdings" w:hAnsi="Wingdings"/>
+        <w:rFonts w:ascii="Wingdings" w:hAnsi="Wingdings" w:hint="default"/>
       </w:rPr>
     </w:lvl>
   </w:abstractNum>
@@ -2679,7 +2871,7 @@
         <w:ind w:left="1440" w:hanging="360"/>
       </w:pPr>
       <w:rPr>
-        <w:rFonts w:hint="default" w:ascii="Symbol" w:hAnsi="Symbol"/>
+        <w:rFonts w:ascii="Symbol" w:hAnsi="Symbol" w:hint="default"/>
       </w:rPr>
     </w:lvl>
     <w:lvl w:ilvl="1" w:tplc="04160003" w:tentative="1">
@@ -2691,7 +2883,7 @@
         <w:ind w:left="2160" w:hanging="360"/>
       </w:pPr>
       <w:rPr>
-        <w:rFonts w:hint="default" w:ascii="Courier New" w:hAnsi="Courier New" w:cs="Courier New"/>
+        <w:rFonts w:ascii="Courier New" w:hAnsi="Courier New" w:cs="Courier New" w:hint="default"/>
       </w:rPr>
     </w:lvl>
     <w:lvl w:ilvl="2" w:tplc="04160005" w:tentative="1">
@@ -2703,7 +2895,7 @@
         <w:ind w:left="2880" w:hanging="360"/>
       </w:pPr>
       <w:rPr>
-        <w:rFonts w:hint="default" w:ascii="Wingdings" w:hAnsi="Wingdings"/>
+        <w:rFonts w:ascii="Wingdings" w:hAnsi="Wingdings" w:hint="default"/>
       </w:rPr>
     </w:lvl>
     <w:lvl w:ilvl="3" w:tplc="04160001" w:tentative="1">
@@ -2715,7 +2907,7 @@
         <w:ind w:left="3600" w:hanging="360"/>
       </w:pPr>
       <w:rPr>
-        <w:rFonts w:hint="default" w:ascii="Symbol" w:hAnsi="Symbol"/>
+        <w:rFonts w:ascii="Symbol" w:hAnsi="Symbol" w:hint="default"/>
       </w:rPr>
     </w:lvl>
     <w:lvl w:ilvl="4" w:tplc="04160003" w:tentative="1">
@@ -2727,7 +2919,7 @@
         <w:ind w:left="4320" w:hanging="360"/>
       </w:pPr>
       <w:rPr>
-        <w:rFonts w:hint="default" w:ascii="Courier New" w:hAnsi="Courier New" w:cs="Courier New"/>
+        <w:rFonts w:ascii="Courier New" w:hAnsi="Courier New" w:cs="Courier New" w:hint="default"/>
       </w:rPr>
     </w:lvl>
     <w:lvl w:ilvl="5" w:tplc="04160005" w:tentative="1">
@@ -2739,7 +2931,7 @@
         <w:ind w:left="5040" w:hanging="360"/>
       </w:pPr>
       <w:rPr>
-        <w:rFonts w:hint="default" w:ascii="Wingdings" w:hAnsi="Wingdings"/>
+        <w:rFonts w:ascii="Wingdings" w:hAnsi="Wingdings" w:hint="default"/>
       </w:rPr>
     </w:lvl>
     <w:lvl w:ilvl="6" w:tplc="04160001" w:tentative="1">
@@ -2751,7 +2943,7 @@
         <w:ind w:left="5760" w:hanging="360"/>
       </w:pPr>
       <w:rPr>
-        <w:rFonts w:hint="default" w:ascii="Symbol" w:hAnsi="Symbol"/>
+        <w:rFonts w:ascii="Symbol" w:hAnsi="Symbol" w:hint="default"/>
       </w:rPr>
     </w:lvl>
     <w:lvl w:ilvl="7" w:tplc="04160003" w:tentative="1">
@@ -2763,7 +2955,7 @@
         <w:ind w:left="6480" w:hanging="360"/>
       </w:pPr>
       <w:rPr>
-        <w:rFonts w:hint="default" w:ascii="Courier New" w:hAnsi="Courier New" w:cs="Courier New"/>
+        <w:rFonts w:ascii="Courier New" w:hAnsi="Courier New" w:cs="Courier New" w:hint="default"/>
       </w:rPr>
     </w:lvl>
     <w:lvl w:ilvl="8" w:tplc="04160005" w:tentative="1">
@@ -2775,7 +2967,7 @@
         <w:ind w:left="7200" w:hanging="360"/>
       </w:pPr>
       <w:rPr>
-        <w:rFonts w:hint="default" w:ascii="Wingdings" w:hAnsi="Wingdings"/>
+        <w:rFonts w:ascii="Wingdings" w:hAnsi="Wingdings" w:hint="default"/>
       </w:rPr>
     </w:lvl>
   </w:abstractNum>
@@ -2793,7 +2985,7 @@
   <w:docDefaults>
     <w:rPrDefault>
       <w:rPr>
-        <w:rFonts w:asciiTheme="minorHAnsi" w:hAnsiTheme="minorHAnsi" w:eastAsiaTheme="minorEastAsia" w:cstheme="minorBidi"/>
+        <w:rFonts w:asciiTheme="minorHAnsi" w:eastAsiaTheme="minorEastAsia" w:hAnsiTheme="minorHAnsi" w:cstheme="minorBidi"/>
         <w:sz w:val="24"/>
         <w:szCs w:val="24"/>
         <w:lang w:val="en-US" w:eastAsia="ja-JP" w:bidi="ar-SA"/>
@@ -2808,14 +3000,14 @@
   <w:latentStyles w:defLockedState="0" w:defUIPriority="99" w:defSemiHidden="0" w:defUnhideWhenUsed="0" w:defQFormat="0" w:count="376">
     <w:lsdException w:name="Normal" w:uiPriority="0" w:qFormat="1"/>
     <w:lsdException w:name="heading 1" w:uiPriority="9" w:qFormat="1"/>
-    <w:lsdException w:name="heading 2" w:uiPriority="9" w:semiHidden="1" w:unhideWhenUsed="1" w:qFormat="1"/>
-    <w:lsdException w:name="heading 3" w:uiPriority="9" w:semiHidden="1" w:unhideWhenUsed="1" w:qFormat="1"/>
-    <w:lsdException w:name="heading 4" w:uiPriority="9" w:semiHidden="1" w:unhideWhenUsed="1" w:qFormat="1"/>
-    <w:lsdException w:name="heading 5" w:uiPriority="9" w:semiHidden="1" w:unhideWhenUsed="1" w:qFormat="1"/>
-    <w:lsdException w:name="heading 6" w:uiPriority="9" w:semiHidden="1" w:unhideWhenUsed="1" w:qFormat="1"/>
-    <w:lsdException w:name="heading 7" w:uiPriority="9" w:semiHidden="1" w:unhideWhenUsed="1" w:qFormat="1"/>
-    <w:lsdException w:name="heading 8" w:uiPriority="9" w:semiHidden="1" w:unhideWhenUsed="1" w:qFormat="1"/>
-    <w:lsdException w:name="heading 9" w:uiPriority="9" w:semiHidden="1" w:unhideWhenUsed="1" w:qFormat="1"/>
+    <w:lsdException w:name="heading 2" w:semiHidden="1" w:uiPriority="9" w:unhideWhenUsed="1" w:qFormat="1"/>
+    <w:lsdException w:name="heading 3" w:semiHidden="1" w:uiPriority="9" w:unhideWhenUsed="1" w:qFormat="1"/>
+    <w:lsdException w:name="heading 4" w:semiHidden="1" w:uiPriority="9" w:unhideWhenUsed="1" w:qFormat="1"/>
+    <w:lsdException w:name="heading 5" w:semiHidden="1" w:uiPriority="9" w:unhideWhenUsed="1" w:qFormat="1"/>
+    <w:lsdException w:name="heading 6" w:semiHidden="1" w:uiPriority="9" w:unhideWhenUsed="1" w:qFormat="1"/>
+    <w:lsdException w:name="heading 7" w:semiHidden="1" w:uiPriority="9" w:unhideWhenUsed="1" w:qFormat="1"/>
+    <w:lsdException w:name="heading 8" w:semiHidden="1" w:uiPriority="9" w:unhideWhenUsed="1" w:qFormat="1"/>
+    <w:lsdException w:name="heading 9" w:semiHidden="1" w:uiPriority="9" w:unhideWhenUsed="1" w:qFormat="1"/>
     <w:lsdException w:name="index 1" w:semiHidden="1" w:unhideWhenUsed="1"/>
     <w:lsdException w:name="index 2" w:semiHidden="1" w:unhideWhenUsed="1"/>
     <w:lsdException w:name="index 3" w:semiHidden="1" w:unhideWhenUsed="1"/>
@@ -2825,22 +3017,22 @@
     <w:lsdException w:name="index 7" w:semiHidden="1" w:unhideWhenUsed="1"/>
     <w:lsdException w:name="index 8" w:semiHidden="1" w:unhideWhenUsed="1"/>
     <w:lsdException w:name="index 9" w:semiHidden="1" w:unhideWhenUsed="1"/>
-    <w:lsdException w:name="toc 1" w:uiPriority="39" w:semiHidden="1" w:unhideWhenUsed="1"/>
-    <w:lsdException w:name="toc 2" w:uiPriority="39" w:semiHidden="1" w:unhideWhenUsed="1"/>
-    <w:lsdException w:name="toc 3" w:uiPriority="39" w:semiHidden="1" w:unhideWhenUsed="1"/>
-    <w:lsdException w:name="toc 4" w:uiPriority="39" w:semiHidden="1" w:unhideWhenUsed="1"/>
-    <w:lsdException w:name="toc 5" w:uiPriority="39" w:semiHidden="1" w:unhideWhenUsed="1"/>
-    <w:lsdException w:name="toc 6" w:uiPriority="39" w:semiHidden="1" w:unhideWhenUsed="1"/>
-    <w:lsdException w:name="toc 7" w:uiPriority="39" w:semiHidden="1" w:unhideWhenUsed="1"/>
-    <w:lsdException w:name="toc 8" w:uiPriority="39" w:semiHidden="1" w:unhideWhenUsed="1"/>
-    <w:lsdException w:name="toc 9" w:uiPriority="39" w:semiHidden="1" w:unhideWhenUsed="1"/>
+    <w:lsdException w:name="toc 1" w:semiHidden="1" w:uiPriority="39" w:unhideWhenUsed="1"/>
+    <w:lsdException w:name="toc 2" w:semiHidden="1" w:uiPriority="39" w:unhideWhenUsed="1"/>
+    <w:lsdException w:name="toc 3" w:semiHidden="1" w:uiPriority="39" w:unhideWhenUsed="1"/>
+    <w:lsdException w:name="toc 4" w:semiHidden="1" w:uiPriority="39" w:unhideWhenUsed="1"/>
+    <w:lsdException w:name="toc 5" w:semiHidden="1" w:uiPriority="39" w:unhideWhenUsed="1"/>
+    <w:lsdException w:name="toc 6" w:semiHidden="1" w:uiPriority="39" w:unhideWhenUsed="1"/>
+    <w:lsdException w:name="toc 7" w:semiHidden="1" w:uiPriority="39" w:unhideWhenUsed="1"/>
+    <w:lsdException w:name="toc 8" w:semiHidden="1" w:uiPriority="39" w:unhideWhenUsed="1"/>
+    <w:lsdException w:name="toc 9" w:semiHidden="1" w:uiPriority="39" w:unhideWhenUsed="1"/>
     <w:lsdException w:name="Normal Indent" w:semiHidden="1" w:unhideWhenUsed="1"/>
     <w:lsdException w:name="footnote text" w:semiHidden="1" w:unhideWhenUsed="1"/>
     <w:lsdException w:name="annotation text" w:semiHidden="1" w:unhideWhenUsed="1"/>
     <w:lsdException w:name="header" w:semiHidden="1" w:unhideWhenUsed="1"/>
     <w:lsdException w:name="footer" w:semiHidden="1" w:unhideWhenUsed="1"/>
     <w:lsdException w:name="index heading" w:semiHidden="1" w:unhideWhenUsed="1"/>
-    <w:lsdException w:name="caption" w:uiPriority="35" w:semiHidden="1" w:unhideWhenUsed="1" w:qFormat="1"/>
+    <w:lsdException w:name="caption" w:semiHidden="1" w:uiPriority="35" w:unhideWhenUsed="1" w:qFormat="1"/>
     <w:lsdException w:name="table of figures" w:semiHidden="1" w:unhideWhenUsed="1"/>
     <w:lsdException w:name="envelope address" w:semiHidden="1" w:unhideWhenUsed="1"/>
     <w:lsdException w:name="envelope return" w:semiHidden="1" w:unhideWhenUsed="1"/>
@@ -2871,7 +3063,7 @@
     <w:lsdException w:name="Title" w:uiPriority="10" w:qFormat="1"/>
     <w:lsdException w:name="Closing" w:semiHidden="1" w:unhideWhenUsed="1"/>
     <w:lsdException w:name="Signature" w:semiHidden="1" w:unhideWhenUsed="1"/>
-    <w:lsdException w:name="Default Paragraph Font" w:uiPriority="1" w:semiHidden="1" w:unhideWhenUsed="1"/>
+    <w:lsdException w:name="Default Paragraph Font" w:semiHidden="1" w:uiPriority="1" w:unhideWhenUsed="1"/>
     <w:lsdException w:name="Body Text" w:semiHidden="1" w:unhideWhenUsed="1"/>
     <w:lsdException w:name="Body Text Indent" w:semiHidden="1" w:unhideWhenUsed="1"/>
     <w:lsdException w:name="List Continue" w:semiHidden="1" w:unhideWhenUsed="1"/>
@@ -3071,8 +3263,8 @@
     <w:lsdException w:name="Subtle Reference" w:uiPriority="31" w:qFormat="1"/>
     <w:lsdException w:name="Intense Reference" w:uiPriority="32" w:qFormat="1"/>
     <w:lsdException w:name="Book Title" w:uiPriority="33" w:qFormat="1"/>
-    <w:lsdException w:name="Bibliography" w:uiPriority="37" w:semiHidden="1" w:unhideWhenUsed="1"/>
-    <w:lsdException w:name="TOC Heading" w:uiPriority="39" w:semiHidden="1" w:unhideWhenUsed="1" w:qFormat="1"/>
+    <w:lsdException w:name="Bibliography" w:semiHidden="1" w:uiPriority="37" w:unhideWhenUsed="1"/>
+    <w:lsdException w:name="TOC Heading" w:semiHidden="1" w:uiPriority="39" w:unhideWhenUsed="1" w:qFormat="1"/>
     <w:lsdException w:name="Plain Table 1" w:uiPriority="41"/>
     <w:lsdException w:name="Plain Table 2" w:uiPriority="42"/>
     <w:lsdException w:name="Plain Table 3" w:uiPriority="43"/>
@@ -3183,7 +3375,7 @@
     <w:lsdException w:name="Unresolved Mention" w:semiHidden="1" w:unhideWhenUsed="1"/>
     <w:lsdException w:name="Smart Link" w:semiHidden="1" w:unhideWhenUsed="1"/>
   </w:latentStyles>
-  <w:style w:type="paragraph" w:styleId="Normal" w:default="1">
+  <w:style w:type="paragraph" w:default="1" w:styleId="Normal">
     <w:name w:val="Normal"/>
     <w:qFormat/>
     <w:rPr>
@@ -3204,7 +3396,7 @@
       <w:outlineLvl w:val="0"/>
     </w:pPr>
     <w:rPr>
-      <w:rFonts w:asciiTheme="majorHAnsi" w:hAnsiTheme="majorHAnsi" w:eastAsiaTheme="majorEastAsia" w:cstheme="majorBidi"/>
+      <w:rFonts w:asciiTheme="majorHAnsi" w:eastAsiaTheme="majorEastAsia" w:hAnsiTheme="majorHAnsi" w:cstheme="majorBidi"/>
       <w:color w:val="0F4761" w:themeColor="accent1" w:themeShade="BF"/>
       <w:sz w:val="40"/>
       <w:szCs w:val="40"/>
@@ -3225,7 +3417,7 @@
       <w:outlineLvl w:val="1"/>
     </w:pPr>
     <w:rPr>
-      <w:rFonts w:asciiTheme="majorHAnsi" w:hAnsiTheme="majorHAnsi" w:eastAsiaTheme="majorEastAsia" w:cstheme="majorBidi"/>
+      <w:rFonts w:asciiTheme="majorHAnsi" w:eastAsiaTheme="majorEastAsia" w:hAnsiTheme="majorHAnsi" w:cstheme="majorBidi"/>
       <w:color w:val="0F4761" w:themeColor="accent1" w:themeShade="BF"/>
       <w:sz w:val="32"/>
       <w:szCs w:val="32"/>
@@ -3372,13 +3564,13 @@
       <w:color w:val="272727" w:themeColor="text1" w:themeTint="D8"/>
     </w:rPr>
   </w:style>
-  <w:style w:type="character" w:styleId="Fontepargpadro" w:default="1">
+  <w:style w:type="character" w:default="1" w:styleId="Fontepargpadro">
     <w:name w:val="Default Paragraph Font"/>
     <w:uiPriority w:val="1"/>
     <w:semiHidden/>
     <w:unhideWhenUsed/>
   </w:style>
-  <w:style w:type="table" w:styleId="Tabelanormal" w:default="1">
+  <w:style w:type="table" w:default="1" w:styleId="Tabelanormal">
     <w:name w:val="Normal Table"/>
     <w:uiPriority w:val="99"/>
     <w:semiHidden/>
@@ -3393,37 +3585,37 @@
       </w:tblCellMar>
     </w:tblPr>
   </w:style>
-  <w:style w:type="numbering" w:styleId="Semlista" w:default="1">
+  <w:style w:type="numbering" w:default="1" w:styleId="Semlista">
     <w:name w:val="No List"/>
     <w:uiPriority w:val="99"/>
     <w:semiHidden/>
     <w:unhideWhenUsed/>
   </w:style>
-  <w:style w:type="character" w:styleId="Ttulo1Char" w:customStyle="1">
+  <w:style w:type="character" w:customStyle="1" w:styleId="Ttulo1Char">
     <w:name w:val="Título 1 Char"/>
     <w:basedOn w:val="Fontepargpadro"/>
     <w:link w:val="Ttulo1"/>
     <w:uiPriority w:val="9"/>
     <w:rPr>
-      <w:rFonts w:asciiTheme="majorHAnsi" w:hAnsiTheme="majorHAnsi" w:eastAsiaTheme="majorEastAsia" w:cstheme="majorBidi"/>
+      <w:rFonts w:asciiTheme="majorHAnsi" w:eastAsiaTheme="majorEastAsia" w:hAnsiTheme="majorHAnsi" w:cstheme="majorBidi"/>
       <w:color w:val="0F4761" w:themeColor="accent1" w:themeShade="BF"/>
       <w:sz w:val="40"/>
       <w:szCs w:val="40"/>
     </w:rPr>
   </w:style>
-  <w:style w:type="character" w:styleId="Ttulo2Char" w:customStyle="1">
+  <w:style w:type="character" w:customStyle="1" w:styleId="Ttulo2Char">
     <w:name w:val="Título 2 Char"/>
     <w:basedOn w:val="Fontepargpadro"/>
     <w:link w:val="Ttulo2"/>
     <w:uiPriority w:val="9"/>
     <w:rPr>
-      <w:rFonts w:asciiTheme="majorHAnsi" w:hAnsiTheme="majorHAnsi" w:eastAsiaTheme="majorEastAsia" w:cstheme="majorBidi"/>
+      <w:rFonts w:asciiTheme="majorHAnsi" w:eastAsiaTheme="majorEastAsia" w:hAnsiTheme="majorHAnsi" w:cstheme="majorBidi"/>
       <w:color w:val="0F4761" w:themeColor="accent1" w:themeShade="BF"/>
       <w:sz w:val="32"/>
       <w:szCs w:val="32"/>
     </w:rPr>
   </w:style>
-  <w:style w:type="character" w:styleId="Ttulo3Char" w:customStyle="1">
+  <w:style w:type="character" w:customStyle="1" w:styleId="Ttulo3Char">
     <w:name w:val="Título 3 Char"/>
     <w:basedOn w:val="Fontepargpadro"/>
     <w:link w:val="Ttulo3"/>
@@ -3435,7 +3627,7 @@
       <w:szCs w:val="28"/>
     </w:rPr>
   </w:style>
-  <w:style w:type="character" w:styleId="Ttulo4Char" w:customStyle="1">
+  <w:style w:type="character" w:customStyle="1" w:styleId="Ttulo4Char">
     <w:name w:val="Título 4 Char"/>
     <w:basedOn w:val="Fontepargpadro"/>
     <w:link w:val="Ttulo4"/>
@@ -3447,7 +3639,7 @@
       <w:color w:val="0F4761" w:themeColor="accent1" w:themeShade="BF"/>
     </w:rPr>
   </w:style>
-  <w:style w:type="character" w:styleId="Ttulo5Char" w:customStyle="1">
+  <w:style w:type="character" w:customStyle="1" w:styleId="Ttulo5Char">
     <w:name w:val="Título 5 Char"/>
     <w:basedOn w:val="Fontepargpadro"/>
     <w:link w:val="Ttulo5"/>
@@ -3457,7 +3649,7 @@
       <w:color w:val="0F4761" w:themeColor="accent1" w:themeShade="BF"/>
     </w:rPr>
   </w:style>
-  <w:style w:type="character" w:styleId="Ttulo6Char" w:customStyle="1">
+  <w:style w:type="character" w:customStyle="1" w:styleId="Ttulo6Char">
     <w:name w:val="Título 6 Char"/>
     <w:basedOn w:val="Fontepargpadro"/>
     <w:link w:val="Ttulo6"/>
@@ -3469,7 +3661,7 @@
       <w:color w:val="595959" w:themeColor="text1" w:themeTint="A6"/>
     </w:rPr>
   </w:style>
-  <w:style w:type="character" w:styleId="Ttulo7Char" w:customStyle="1">
+  <w:style w:type="character" w:customStyle="1" w:styleId="Ttulo7Char">
     <w:name w:val="Título 7 Char"/>
     <w:basedOn w:val="Fontepargpadro"/>
     <w:link w:val="Ttulo7"/>
@@ -3479,7 +3671,7 @@
       <w:color w:val="595959" w:themeColor="text1" w:themeTint="A6"/>
     </w:rPr>
   </w:style>
-  <w:style w:type="character" w:styleId="Ttulo8Char" w:customStyle="1">
+  <w:style w:type="character" w:customStyle="1" w:styleId="Ttulo8Char">
     <w:name w:val="Título 8 Char"/>
     <w:basedOn w:val="Fontepargpadro"/>
     <w:link w:val="Ttulo8"/>
@@ -3491,7 +3683,7 @@
       <w:color w:val="272727" w:themeColor="text1" w:themeTint="D8"/>
     </w:rPr>
   </w:style>
-  <w:style w:type="character" w:styleId="Ttulo9Char" w:customStyle="1">
+  <w:style w:type="character" w:customStyle="1" w:styleId="Ttulo9Char">
     <w:name w:val="Título 9 Char"/>
     <w:basedOn w:val="Fontepargpadro"/>
     <w:link w:val="Ttulo9"/>
@@ -3501,13 +3693,13 @@
       <w:color w:val="272727" w:themeColor="text1" w:themeTint="D8"/>
     </w:rPr>
   </w:style>
-  <w:style w:type="character" w:styleId="TtuloChar" w:customStyle="1">
+  <w:style w:type="character" w:customStyle="1" w:styleId="TtuloChar">
     <w:name w:val="Título Char"/>
     <w:basedOn w:val="Fontepargpadro"/>
     <w:link w:val="Ttulo"/>
     <w:uiPriority w:val="10"/>
     <w:rPr>
-      <w:rFonts w:asciiTheme="majorHAnsi" w:hAnsiTheme="majorHAnsi" w:eastAsiaTheme="majorEastAsia" w:cstheme="majorBidi"/>
+      <w:rFonts w:asciiTheme="majorHAnsi" w:eastAsiaTheme="majorEastAsia" w:hAnsiTheme="majorHAnsi" w:cstheme="majorBidi"/>
       <w:spacing w:val="-10"/>
       <w:kern w:val="28"/>
       <w:sz w:val="56"/>
@@ -3526,14 +3718,14 @@
       <w:contextualSpacing/>
     </w:pPr>
     <w:rPr>
-      <w:rFonts w:asciiTheme="majorHAnsi" w:hAnsiTheme="majorHAnsi" w:eastAsiaTheme="majorEastAsia" w:cstheme="majorBidi"/>
+      <w:rFonts w:asciiTheme="majorHAnsi" w:eastAsiaTheme="majorEastAsia" w:hAnsiTheme="majorHAnsi" w:cstheme="majorBidi"/>
       <w:spacing w:val="-10"/>
       <w:kern w:val="28"/>
       <w:sz w:val="56"/>
       <w:szCs w:val="56"/>
     </w:rPr>
   </w:style>
-  <w:style w:type="character" w:styleId="SubttuloChar" w:customStyle="1">
+  <w:style w:type="character" w:customStyle="1" w:styleId="SubttuloChar">
     <w:name w:val="Subtítulo Char"/>
     <w:basedOn w:val="Fontepargpadro"/>
     <w:link w:val="Subttulo"/>
@@ -3577,7 +3769,7 @@
       <w:color w:val="0F4761" w:themeColor="accent1" w:themeShade="BF"/>
     </w:rPr>
   </w:style>
-  <w:style w:type="character" w:styleId="CitaoChar" w:customStyle="1">
+  <w:style w:type="character" w:customStyle="1" w:styleId="CitaoChar">
     <w:name w:val="Citação Char"/>
     <w:basedOn w:val="Fontepargpadro"/>
     <w:link w:val="Citao"/>
@@ -3605,7 +3797,7 @@
       <w:color w:val="404040" w:themeColor="text1" w:themeTint="BF"/>
     </w:rPr>
   </w:style>
-  <w:style w:type="character" w:styleId="CitaoIntensaChar" w:customStyle="1">
+  <w:style w:type="character" w:customStyle="1" w:styleId="CitaoIntensaChar">
     <w:name w:val="Citação Intensa Char"/>
     <w:basedOn w:val="Fontepargpadro"/>
     <w:link w:val="CitaoIntensa"/>
@@ -3625,8 +3817,8 @@
     <w:qFormat/>
     <w:pPr>
       <w:pBdr>
-        <w:top w:val="single" w:color="0F4761" w:themeColor="accent1" w:themeShade="BF" w:sz="4" w:space="10"/>
-        <w:bottom w:val="single" w:color="0F4761" w:themeColor="accent1" w:themeShade="BF" w:sz="4" w:space="10"/>
+        <w:top w:val="single" w:sz="4" w:space="10" w:color="0F4761" w:themeColor="accent1" w:themeShade="BF"/>
+        <w:bottom w:val="single" w:sz="4" w:space="10" w:color="0F4761" w:themeColor="accent1" w:themeShade="BF"/>
       </w:pBdr>
       <w:spacing w:before="360" w:after="360"/>
       <w:ind w:left="864" w:right="864"/>
@@ -3661,12 +3853,12 @@
     </w:pPr>
     <w:tblPr>
       <w:tblBorders>
-        <w:top w:val="single" w:color="000000" w:themeColor="text1" w:sz="4" w:space="0"/>
-        <w:left w:val="single" w:color="000000" w:themeColor="text1" w:sz="4" w:space="0"/>
-        <w:bottom w:val="single" w:color="000000" w:themeColor="text1" w:sz="4" w:space="0"/>
-        <w:right w:val="single" w:color="000000" w:themeColor="text1" w:sz="4" w:space="0"/>
-        <w:insideH w:val="single" w:color="000000" w:themeColor="text1" w:sz="4" w:space="0"/>
-        <w:insideV w:val="single" w:color="000000" w:themeColor="text1" w:sz="4" w:space="0"/>
+        <w:top w:val="single" w:sz="4" w:space="0" w:color="000000" w:themeColor="text1"/>
+        <w:left w:val="single" w:sz="4" w:space="0" w:color="000000" w:themeColor="text1"/>
+        <w:bottom w:val="single" w:sz="4" w:space="0" w:color="000000" w:themeColor="text1"/>
+        <w:right w:val="single" w:sz="4" w:space="0" w:color="000000" w:themeColor="text1"/>
+        <w:insideH w:val="single" w:sz="4" w:space="0" w:color="000000" w:themeColor="text1"/>
+        <w:insideV w:val="single" w:sz="4" w:space="0" w:color="000000" w:themeColor="text1"/>
       </w:tblBorders>
     </w:tblPr>
   </w:style>
@@ -3680,7 +3872,7 @@
       <w:u w:val="single"/>
     </w:rPr>
   </w:style>
-  <w:style w:type="character" w:styleId="CabealhoChar" w:customStyle="1">
+  <w:style w:type="character" w:customStyle="1" w:styleId="CabealhoChar">
     <w:name w:val="Cabeçalho Char"/>
     <w:basedOn w:val="Fontepargpadro"/>
     <w:link w:val="Cabealho"/>
@@ -3700,7 +3892,7 @@
       <w:spacing w:after="0" w:line="240" w:lineRule="auto"/>
     </w:pPr>
   </w:style>
-  <w:style w:type="character" w:styleId="RodapChar" w:customStyle="1">
+  <w:style w:type="character" w:customStyle="1" w:styleId="RodapChar">
     <w:name w:val="Rodapé Char"/>
     <w:basedOn w:val="Fontepargpadro"/>
     <w:link w:val="Rodap"/>
@@ -3741,6 +3933,11 @@
       <w:ind w:left="720"/>
       <w:contextualSpacing/>
     </w:pPr>
+  </w:style>
+  <w:style w:type="character" w:customStyle="1" w:styleId="selectable-text">
+    <w:name w:val="selectable-text"/>
+    <w:basedOn w:val="Fontepargpadro"/>
+    <w:rsid w:val="00466424"/>
   </w:style>
 </w:styles>
 </file>

</xml_diff>